<commit_message>
Finish main report part
</commit_message>
<xml_diff>
--- a/Волков_Максим_з5130903_10301_кр.docx
+++ b/Волков_Максим_з5130903_10301_кр.docx
@@ -2165,16 +2165,10 @@
     <w:p>
       <w:pPr>
         <w:pStyle w:val="af2"/>
-        <w:rPr>
-          <w:rStyle w:val="FontStyle11"/>
-          <w:rFonts w:ascii="Arial" w:hAnsi="Arial"/>
-          <w:sz w:val="32"/>
-        </w:rPr>
-      </w:pPr>
-    </w:p>
-    <w:p>
-      <w:pPr>
-        <w:pStyle w:val="af2"/>
+        <w:numPr>
+          <w:ilvl w:val="0"/>
+          <w:numId w:val="5"/>
+        </w:numPr>
         <w:rPr>
           <w:rStyle w:val="FontStyle11"/>
           <w:rFonts w:ascii="Arial" w:hAnsi="Arial"/>
@@ -2198,6 +2192,8 @@
           <w:sz w:val="32"/>
         </w:rPr>
       </w:pPr>
+      <w:bookmarkStart w:id="0" w:name="_GoBack"/>
+      <w:bookmarkEnd w:id="0"/>
       <w:r>
         <w:rPr>
           <w:rStyle w:val="FontStyle11"/>
@@ -2331,16 +2327,7 @@
           <w:rStyle w:val="FontStyle11"/>
           <w:sz w:val="28"/>
         </w:rPr>
-        <w:t>В рамках приложения предполагается разработать несколько игр, так или иначе связанных со словами, их значениями, ошибками в них и т.д. Игры имеют разную механику, поддерживают несколько уровней сложности и систему очков</w:t>
-      </w:r>
-      <w:bookmarkStart w:id="0" w:name="_GoBack"/>
-      <w:bookmarkEnd w:id="0"/>
-      <w:r>
-        <w:rPr>
-          <w:rStyle w:val="FontStyle11"/>
-          <w:sz w:val="28"/>
-        </w:rPr>
-        <w:t>.</w:t>
+        <w:t>В рамках приложения предполагается разработать несколько игр, так или иначе связанных со словами, их значениями, ошибками в них и т.д. Игры имеют разную механику, поддерживают несколько уровней сложности и систему очков.</w:t>
       </w:r>
     </w:p>
     <w:p>
@@ -2359,7 +2346,1030 @@
           <w:sz w:val="32"/>
         </w:rPr>
         <w:lastRenderedPageBreak/>
-        <w:t>игра «Цвета»</w:t>
+        <w:t xml:space="preserve">Архитектура </w:t>
+      </w:r>
+      <w:r>
+        <w:rPr>
+          <w:rStyle w:val="FontStyle11"/>
+          <w:rFonts w:ascii="Arial" w:hAnsi="Arial"/>
+          <w:sz w:val="32"/>
+        </w:rPr>
+        <w:t>приложения</w:t>
+      </w:r>
+    </w:p>
+    <w:p>
+      <w:pPr>
+        <w:pStyle w:val="af0"/>
+        <w:rPr>
+          <w:rStyle w:val="FontStyle11"/>
+          <w:sz w:val="28"/>
+        </w:rPr>
+      </w:pPr>
+      <w:r>
+        <w:rPr>
+          <w:rStyle w:val="FontStyle11"/>
+          <w:sz w:val="28"/>
+        </w:rPr>
+        <w:t>Приложение состоит из следующих компонентов:</w:t>
+      </w:r>
+    </w:p>
+    <w:p>
+      <w:pPr>
+        <w:pStyle w:val="af0"/>
+        <w:numPr>
+          <w:ilvl w:val="0"/>
+          <w:numId w:val="10"/>
+        </w:numPr>
+        <w:rPr>
+          <w:rStyle w:val="FontStyle11"/>
+          <w:sz w:val="28"/>
+        </w:rPr>
+      </w:pPr>
+      <w:r>
+        <w:rPr>
+          <w:rStyle w:val="FontStyle11"/>
+          <w:sz w:val="28"/>
+        </w:rPr>
+        <w:t>окно авторизации;</w:t>
+      </w:r>
+    </w:p>
+    <w:p>
+      <w:pPr>
+        <w:pStyle w:val="af0"/>
+        <w:numPr>
+          <w:ilvl w:val="0"/>
+          <w:numId w:val="10"/>
+        </w:numPr>
+        <w:rPr>
+          <w:rStyle w:val="FontStyle11"/>
+          <w:sz w:val="28"/>
+        </w:rPr>
+      </w:pPr>
+      <w:r>
+        <w:rPr>
+          <w:rStyle w:val="FontStyle11"/>
+          <w:sz w:val="28"/>
+        </w:rPr>
+        <w:t>меню:</w:t>
+      </w:r>
+    </w:p>
+    <w:p>
+      <w:pPr>
+        <w:pStyle w:val="af0"/>
+        <w:numPr>
+          <w:ilvl w:val="0"/>
+          <w:numId w:val="10"/>
+        </w:numPr>
+        <w:rPr>
+          <w:rStyle w:val="FontStyle11"/>
+          <w:sz w:val="28"/>
+        </w:rPr>
+      </w:pPr>
+      <w:r>
+        <w:rPr>
+          <w:rStyle w:val="FontStyle11"/>
+          <w:sz w:val="28"/>
+        </w:rPr>
+        <w:t>рейтинг игроков;</w:t>
+      </w:r>
+    </w:p>
+    <w:p>
+      <w:pPr>
+        <w:pStyle w:val="af0"/>
+        <w:numPr>
+          <w:ilvl w:val="0"/>
+          <w:numId w:val="10"/>
+        </w:numPr>
+        <w:rPr>
+          <w:rStyle w:val="FontStyle11"/>
+          <w:sz w:val="28"/>
+        </w:rPr>
+      </w:pPr>
+      <w:r>
+        <w:rPr>
+          <w:rStyle w:val="FontStyle11"/>
+          <w:sz w:val="28"/>
+        </w:rPr>
+        <w:t>игра «Цвета»;</w:t>
+      </w:r>
+    </w:p>
+    <w:p>
+      <w:pPr>
+        <w:pStyle w:val="af0"/>
+        <w:numPr>
+          <w:ilvl w:val="0"/>
+          <w:numId w:val="10"/>
+        </w:numPr>
+        <w:rPr>
+          <w:rStyle w:val="FontStyle11"/>
+          <w:sz w:val="28"/>
+        </w:rPr>
+      </w:pPr>
+      <w:r>
+        <w:rPr>
+          <w:rStyle w:val="FontStyle11"/>
+          <w:sz w:val="28"/>
+        </w:rPr>
+        <w:t>игра «Виселица»;</w:t>
+      </w:r>
+    </w:p>
+    <w:p>
+      <w:pPr>
+        <w:pStyle w:val="af0"/>
+        <w:numPr>
+          <w:ilvl w:val="0"/>
+          <w:numId w:val="10"/>
+        </w:numPr>
+        <w:rPr>
+          <w:rStyle w:val="FontStyle11"/>
+          <w:sz w:val="28"/>
+        </w:rPr>
+      </w:pPr>
+      <w:r>
+        <w:rPr>
+          <w:rStyle w:val="FontStyle11"/>
+          <w:sz w:val="28"/>
+        </w:rPr>
+        <w:t xml:space="preserve">игра «Найди неподходящие слова». </w:t>
+      </w:r>
+    </w:p>
+    <w:p>
+      <w:pPr>
+        <w:pStyle w:val="af0"/>
+        <w:rPr>
+          <w:rStyle w:val="FontStyle11"/>
+          <w:sz w:val="28"/>
+        </w:rPr>
+      </w:pPr>
+      <w:r>
+        <w:rPr>
+          <w:rStyle w:val="FontStyle11"/>
+          <w:sz w:val="28"/>
+        </w:rPr>
+        <w:t>На рисунке 1 изображено окно авторизации.</w:t>
+      </w:r>
+    </w:p>
+    <w:p>
+      <w:pPr>
+        <w:pStyle w:val="af0"/>
+        <w:rPr>
+          <w:rStyle w:val="FontStyle11"/>
+          <w:sz w:val="28"/>
+        </w:rPr>
+      </w:pPr>
+      <w:r>
+        <w:rPr>
+          <w:rStyle w:val="FontStyle11"/>
+          <w:sz w:val="28"/>
+        </w:rPr>
+        <w:drawing>
+          <wp:inline distT="0" distB="0" distL="0" distR="0" wp14:anchorId="5074F9E3" wp14:editId="589825D8">
+            <wp:extent cx="2047875" cy="1721402"/>
+            <wp:effectExtent l="0" t="0" r="0" b="0"/>
+            <wp:docPr id="9" name="Рисунок 9"/>
+            <wp:cNvGraphicFramePr>
+              <a:graphicFrameLocks xmlns:a="http://schemas.openxmlformats.org/drawingml/2006/main" noChangeAspect="1"/>
+            </wp:cNvGraphicFramePr>
+            <a:graphic xmlns:a="http://schemas.openxmlformats.org/drawingml/2006/main">
+              <a:graphicData uri="http://schemas.openxmlformats.org/drawingml/2006/picture">
+                <pic:pic xmlns:pic="http://schemas.openxmlformats.org/drawingml/2006/picture">
+                  <pic:nvPicPr>
+                    <pic:cNvPr id="1" name=""/>
+                    <pic:cNvPicPr/>
+                  </pic:nvPicPr>
+                  <pic:blipFill>
+                    <a:blip r:embed="rId10"/>
+                    <a:stretch>
+                      <a:fillRect/>
+                    </a:stretch>
+                  </pic:blipFill>
+                  <pic:spPr>
+                    <a:xfrm>
+                      <a:off x="0" y="0"/>
+                      <a:ext cx="2062551" cy="1733738"/>
+                    </a:xfrm>
+                    <a:prstGeom prst="rect">
+                      <a:avLst/>
+                    </a:prstGeom>
+                  </pic:spPr>
+                </pic:pic>
+              </a:graphicData>
+            </a:graphic>
+          </wp:inline>
+        </w:drawing>
+      </w:r>
+    </w:p>
+    <w:p>
+      <w:pPr>
+        <w:pStyle w:val="af0"/>
+        <w:ind w:firstLine="0"/>
+        <w:rPr>
+          <w:rStyle w:val="FontStyle11"/>
+          <w:sz w:val="28"/>
+        </w:rPr>
+      </w:pPr>
+      <w:r>
+        <w:rPr>
+          <w:rStyle w:val="10"/>
+          <w:noProof/>
+          <w:sz w:val="28"/>
+        </w:rPr>
+        <mc:AlternateContent>
+          <mc:Choice Requires="wps">
+            <w:drawing>
+              <wp:anchor distT="45720" distB="45720" distL="114300" distR="114300" simplePos="0" relativeHeight="251667456" behindDoc="0" locked="0" layoutInCell="1" allowOverlap="1" wp14:anchorId="2C488CA2" wp14:editId="07D004A1">
+                <wp:simplePos x="0" y="0"/>
+                <wp:positionH relativeFrom="column">
+                  <wp:posOffset>391795</wp:posOffset>
+                </wp:positionH>
+                <wp:positionV relativeFrom="paragraph">
+                  <wp:posOffset>9525</wp:posOffset>
+                </wp:positionV>
+                <wp:extent cx="2360930" cy="1404620"/>
+                <wp:effectExtent l="0" t="0" r="24130" b="18415"/>
+                <wp:wrapSquare wrapText="bothSides"/>
+                <wp:docPr id="10" name="Надпись 2"/>
+                <wp:cNvGraphicFramePr>
+                  <a:graphicFrameLocks xmlns:a="http://schemas.openxmlformats.org/drawingml/2006/main"/>
+                </wp:cNvGraphicFramePr>
+                <a:graphic xmlns:a="http://schemas.openxmlformats.org/drawingml/2006/main">
+                  <a:graphicData uri="http://schemas.microsoft.com/office/word/2010/wordprocessingShape">
+                    <wps:wsp>
+                      <wps:cNvSpPr txBox="1">
+                        <a:spLocks noChangeArrowheads="1"/>
+                      </wps:cNvSpPr>
+                      <wps:spPr bwMode="auto">
+                        <a:xfrm>
+                          <a:off x="0" y="0"/>
+                          <a:ext cx="2360930" cy="1404620"/>
+                        </a:xfrm>
+                        <a:prstGeom prst="rect">
+                          <a:avLst/>
+                        </a:prstGeom>
+                        <a:solidFill>
+                          <a:srgbClr val="FFFFFF"/>
+                        </a:solidFill>
+                        <a:ln w="9525">
+                          <a:solidFill>
+                            <a:schemeClr val="bg1"/>
+                          </a:solidFill>
+                          <a:miter lim="800000"/>
+                          <a:headEnd/>
+                          <a:tailEnd/>
+                        </a:ln>
+                      </wps:spPr>
+                      <wps:txbx>
+                        <w:txbxContent>
+                          <w:p>
+                            <w:pPr>
+                              <w:rPr>
+                                <w:rFonts w:ascii="Times New Roman" w:hAnsi="Times New Roman"/>
+                                <w:i/>
+                                <w:sz w:val="24"/>
+                              </w:rPr>
+                            </w:pPr>
+                            <w:r>
+                              <w:rPr>
+                                <w:rFonts w:ascii="Times New Roman" w:hAnsi="Times New Roman"/>
+                                <w:i/>
+                                <w:sz w:val="24"/>
+                              </w:rPr>
+                              <w:t>Р</w:t>
+                            </w:r>
+                            <w:r>
+                              <w:rPr>
+                                <w:rFonts w:ascii="Times New Roman" w:hAnsi="Times New Roman"/>
+                                <w:i/>
+                                <w:sz w:val="24"/>
+                              </w:rPr>
+                              <w:t>исунок 1</w:t>
+                            </w:r>
+                            <w:r>
+                              <w:rPr>
+                                <w:rFonts w:ascii="Times New Roman" w:hAnsi="Times New Roman"/>
+                                <w:i/>
+                                <w:sz w:val="24"/>
+                              </w:rPr>
+                              <w:t xml:space="preserve"> – </w:t>
+                            </w:r>
+                            <w:r>
+                              <w:rPr>
+                                <w:rFonts w:ascii="Times New Roman" w:hAnsi="Times New Roman"/>
+                                <w:i/>
+                                <w:sz w:val="24"/>
+                              </w:rPr>
+                              <w:t>Окно</w:t>
+                            </w:r>
+                            <w:r>
+                              <w:rPr>
+                                <w:rFonts w:ascii="Times New Roman" w:hAnsi="Times New Roman"/>
+                                <w:i/>
+                                <w:sz w:val="24"/>
+                              </w:rPr>
+                              <w:t xml:space="preserve"> </w:t>
+                            </w:r>
+                            <w:r>
+                              <w:rPr>
+                                <w:rFonts w:ascii="Times New Roman" w:hAnsi="Times New Roman"/>
+                                <w:i/>
+                                <w:sz w:val="24"/>
+                              </w:rPr>
+                              <w:t>авторизации</w:t>
+                            </w:r>
+                          </w:p>
+                        </w:txbxContent>
+                      </wps:txbx>
+                      <wps:bodyPr rot="0" vert="horz" wrap="square" lIns="91440" tIns="45720" rIns="91440" bIns="45720" anchor="t" anchorCtr="0">
+                        <a:spAutoFit/>
+                      </wps:bodyPr>
+                    </wps:wsp>
+                  </a:graphicData>
+                </a:graphic>
+                <wp14:sizeRelH relativeFrom="margin">
+                  <wp14:pctWidth>40000</wp14:pctWidth>
+                </wp14:sizeRelH>
+                <wp14:sizeRelV relativeFrom="margin">
+                  <wp14:pctHeight>20000</wp14:pctHeight>
+                </wp14:sizeRelV>
+              </wp:anchor>
+            </w:drawing>
+          </mc:Choice>
+          <mc:Fallback>
+            <w:pict>
+              <v:shapetype w14:anchorId="2C488CA2" id="_x0000_t202" coordsize="21600,21600" o:spt="202" path="m,l,21600r21600,l21600,xe">
+                <v:stroke joinstyle="miter"/>
+                <v:path gradientshapeok="t" o:connecttype="rect"/>
+              </v:shapetype>
+              <v:shape id="Надпись 2" o:spid="_x0000_s1026" type="#_x0000_t202" style="position:absolute;left:0;text-align:left;margin-left:30.85pt;margin-top:.75pt;width:185.9pt;height:110.6pt;z-index:251667456;visibility:visible;mso-wrap-style:square;mso-width-percent:400;mso-height-percent:200;mso-wrap-distance-left:9pt;mso-wrap-distance-top:3.6pt;mso-wrap-distance-right:9pt;mso-wrap-distance-bottom:3.6pt;mso-position-horizontal:absolute;mso-position-horizontal-relative:text;mso-position-vertical:absolute;mso-position-vertical-relative:text;mso-width-percent:400;mso-height-percent:200;mso-width-relative:margin;mso-height-relative:margin;v-text-anchor:top" o:gfxdata="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" strokecolor="white [3212]">
+                <v:textbox style="mso-fit-shape-to-text:t">
+                  <w:txbxContent>
+                    <w:p>
+                      <w:pPr>
+                        <w:rPr>
+                          <w:rFonts w:ascii="Times New Roman" w:hAnsi="Times New Roman"/>
+                          <w:i/>
+                          <w:sz w:val="24"/>
+                        </w:rPr>
+                      </w:pPr>
+                      <w:r>
+                        <w:rPr>
+                          <w:rFonts w:ascii="Times New Roman" w:hAnsi="Times New Roman"/>
+                          <w:i/>
+                          <w:sz w:val="24"/>
+                        </w:rPr>
+                        <w:t>Р</w:t>
+                      </w:r>
+                      <w:r>
+                        <w:rPr>
+                          <w:rFonts w:ascii="Times New Roman" w:hAnsi="Times New Roman"/>
+                          <w:i/>
+                          <w:sz w:val="24"/>
+                        </w:rPr>
+                        <w:t>исунок 1</w:t>
+                      </w:r>
+                      <w:r>
+                        <w:rPr>
+                          <w:rFonts w:ascii="Times New Roman" w:hAnsi="Times New Roman"/>
+                          <w:i/>
+                          <w:sz w:val="24"/>
+                        </w:rPr>
+                        <w:t xml:space="preserve"> – </w:t>
+                      </w:r>
+                      <w:r>
+                        <w:rPr>
+                          <w:rFonts w:ascii="Times New Roman" w:hAnsi="Times New Roman"/>
+                          <w:i/>
+                          <w:sz w:val="24"/>
+                        </w:rPr>
+                        <w:t>Окно</w:t>
+                      </w:r>
+                      <w:r>
+                        <w:rPr>
+                          <w:rFonts w:ascii="Times New Roman" w:hAnsi="Times New Roman"/>
+                          <w:i/>
+                          <w:sz w:val="24"/>
+                        </w:rPr>
+                        <w:t xml:space="preserve"> </w:t>
+                      </w:r>
+                      <w:r>
+                        <w:rPr>
+                          <w:rFonts w:ascii="Times New Roman" w:hAnsi="Times New Roman"/>
+                          <w:i/>
+                          <w:sz w:val="24"/>
+                        </w:rPr>
+                        <w:t>авторизации</w:t>
+                      </w:r>
+                    </w:p>
+                  </w:txbxContent>
+                </v:textbox>
+                <w10:wrap type="square"/>
+              </v:shape>
+            </w:pict>
+          </mc:Fallback>
+        </mc:AlternateContent>
+      </w:r>
+    </w:p>
+    <w:p>
+      <w:pPr>
+        <w:pStyle w:val="af0"/>
+        <w:rPr>
+          <w:rStyle w:val="FontStyle11"/>
+          <w:sz w:val="28"/>
+        </w:rPr>
+      </w:pPr>
+    </w:p>
+    <w:p>
+      <w:pPr>
+        <w:pStyle w:val="af0"/>
+        <w:rPr>
+          <w:rStyle w:val="FontStyle11"/>
+          <w:sz w:val="28"/>
+        </w:rPr>
+      </w:pPr>
+      <w:r>
+        <w:rPr>
+          <w:rStyle w:val="FontStyle11"/>
+          <w:sz w:val="28"/>
+        </w:rPr>
+        <w:t>На рисунке 2 изображено меню.</w:t>
+      </w:r>
+    </w:p>
+    <w:p>
+      <w:pPr>
+        <w:pStyle w:val="af0"/>
+        <w:rPr>
+          <w:rStyle w:val="FontStyle11"/>
+          <w:sz w:val="28"/>
+        </w:rPr>
+      </w:pPr>
+      <w:r>
+        <w:rPr>
+          <w:rStyle w:val="FontStyle11"/>
+          <w:sz w:val="28"/>
+        </w:rPr>
+        <w:drawing>
+          <wp:inline distT="0" distB="0" distL="0" distR="0" wp14:anchorId="071EECAA" wp14:editId="7BE010B7">
+            <wp:extent cx="2965450" cy="2533650"/>
+            <wp:effectExtent l="0" t="0" r="6350" b="0"/>
+            <wp:docPr id="11" name="Рисунок 11"/>
+            <wp:cNvGraphicFramePr>
+              <a:graphicFrameLocks xmlns:a="http://schemas.openxmlformats.org/drawingml/2006/main" noChangeAspect="1"/>
+            </wp:cNvGraphicFramePr>
+            <a:graphic xmlns:a="http://schemas.openxmlformats.org/drawingml/2006/main">
+              <a:graphicData uri="http://schemas.openxmlformats.org/drawingml/2006/picture">
+                <pic:pic xmlns:pic="http://schemas.openxmlformats.org/drawingml/2006/picture">
+                  <pic:nvPicPr>
+                    <pic:cNvPr id="1" name=""/>
+                    <pic:cNvPicPr/>
+                  </pic:nvPicPr>
+                  <pic:blipFill>
+                    <a:blip r:embed="rId11"/>
+                    <a:stretch>
+                      <a:fillRect/>
+                    </a:stretch>
+                  </pic:blipFill>
+                  <pic:spPr>
+                    <a:xfrm>
+                      <a:off x="0" y="0"/>
+                      <a:ext cx="2972920" cy="2540032"/>
+                    </a:xfrm>
+                    <a:prstGeom prst="rect">
+                      <a:avLst/>
+                    </a:prstGeom>
+                  </pic:spPr>
+                </pic:pic>
+              </a:graphicData>
+            </a:graphic>
+          </wp:inline>
+        </w:drawing>
+      </w:r>
+    </w:p>
+    <w:p>
+      <w:pPr>
+        <w:pStyle w:val="af0"/>
+        <w:rPr>
+          <w:rStyle w:val="FontStyle11"/>
+          <w:sz w:val="28"/>
+        </w:rPr>
+      </w:pPr>
+      <w:r>
+        <w:rPr>
+          <w:rStyle w:val="10"/>
+          <w:noProof/>
+          <w:sz w:val="28"/>
+        </w:rPr>
+        <mc:AlternateContent>
+          <mc:Choice Requires="wps">
+            <w:drawing>
+              <wp:anchor distT="45720" distB="45720" distL="114300" distR="114300" simplePos="0" relativeHeight="251669504" behindDoc="0" locked="0" layoutInCell="1" allowOverlap="1" wp14:anchorId="6C67F11D" wp14:editId="6B9A5501">
+                <wp:simplePos x="0" y="0"/>
+                <wp:positionH relativeFrom="column">
+                  <wp:posOffset>1087120</wp:posOffset>
+                </wp:positionH>
+                <wp:positionV relativeFrom="paragraph">
+                  <wp:posOffset>13970</wp:posOffset>
+                </wp:positionV>
+                <wp:extent cx="2360930" cy="1404620"/>
+                <wp:effectExtent l="0" t="0" r="24130" b="18415"/>
+                <wp:wrapSquare wrapText="bothSides"/>
+                <wp:docPr id="12" name="Надпись 2"/>
+                <wp:cNvGraphicFramePr>
+                  <a:graphicFrameLocks xmlns:a="http://schemas.openxmlformats.org/drawingml/2006/main"/>
+                </wp:cNvGraphicFramePr>
+                <a:graphic xmlns:a="http://schemas.openxmlformats.org/drawingml/2006/main">
+                  <a:graphicData uri="http://schemas.microsoft.com/office/word/2010/wordprocessingShape">
+                    <wps:wsp>
+                      <wps:cNvSpPr txBox="1">
+                        <a:spLocks noChangeArrowheads="1"/>
+                      </wps:cNvSpPr>
+                      <wps:spPr bwMode="auto">
+                        <a:xfrm>
+                          <a:off x="0" y="0"/>
+                          <a:ext cx="2360930" cy="1404620"/>
+                        </a:xfrm>
+                        <a:prstGeom prst="rect">
+                          <a:avLst/>
+                        </a:prstGeom>
+                        <a:solidFill>
+                          <a:srgbClr val="FFFFFF"/>
+                        </a:solidFill>
+                        <a:ln w="9525">
+                          <a:solidFill>
+                            <a:schemeClr val="bg1"/>
+                          </a:solidFill>
+                          <a:miter lim="800000"/>
+                          <a:headEnd/>
+                          <a:tailEnd/>
+                        </a:ln>
+                      </wps:spPr>
+                      <wps:txbx>
+                        <w:txbxContent>
+                          <w:p>
+                            <w:pPr>
+                              <w:rPr>
+                                <w:rFonts w:ascii="Times New Roman" w:hAnsi="Times New Roman"/>
+                                <w:i/>
+                                <w:sz w:val="24"/>
+                              </w:rPr>
+                            </w:pPr>
+                            <w:r>
+                              <w:rPr>
+                                <w:rFonts w:ascii="Times New Roman" w:hAnsi="Times New Roman"/>
+                                <w:i/>
+                                <w:sz w:val="24"/>
+                              </w:rPr>
+                              <w:t>Р</w:t>
+                            </w:r>
+                            <w:r>
+                              <w:rPr>
+                                <w:rFonts w:ascii="Times New Roman" w:hAnsi="Times New Roman"/>
+                                <w:i/>
+                                <w:sz w:val="24"/>
+                              </w:rPr>
+                              <w:t>исунок 2</w:t>
+                            </w:r>
+                            <w:r>
+                              <w:rPr>
+                                <w:rFonts w:ascii="Times New Roman" w:hAnsi="Times New Roman"/>
+                                <w:i/>
+                                <w:sz w:val="24"/>
+                              </w:rPr>
+                              <w:t xml:space="preserve"> –  </w:t>
+                            </w:r>
+                            <w:r>
+                              <w:rPr>
+                                <w:rFonts w:ascii="Times New Roman" w:hAnsi="Times New Roman"/>
+                                <w:i/>
+                                <w:sz w:val="24"/>
+                              </w:rPr>
+                              <w:t>Меню</w:t>
+                            </w:r>
+                          </w:p>
+                        </w:txbxContent>
+                      </wps:txbx>
+                      <wps:bodyPr rot="0" vert="horz" wrap="square" lIns="91440" tIns="45720" rIns="91440" bIns="45720" anchor="t" anchorCtr="0">
+                        <a:spAutoFit/>
+                      </wps:bodyPr>
+                    </wps:wsp>
+                  </a:graphicData>
+                </a:graphic>
+                <wp14:sizeRelH relativeFrom="margin">
+                  <wp14:pctWidth>40000</wp14:pctWidth>
+                </wp14:sizeRelH>
+                <wp14:sizeRelV relativeFrom="margin">
+                  <wp14:pctHeight>20000</wp14:pctHeight>
+                </wp14:sizeRelV>
+              </wp:anchor>
+            </w:drawing>
+          </mc:Choice>
+          <mc:Fallback>
+            <w:pict>
+              <v:shape w14:anchorId="6C67F11D" id="_x0000_s1027" type="#_x0000_t202" style="position:absolute;left:0;text-align:left;margin-left:85.6pt;margin-top:1.1pt;width:185.9pt;height:110.6pt;z-index:251669504;visibility:visible;mso-wrap-style:square;mso-width-percent:400;mso-height-percent:200;mso-wrap-distance-left:9pt;mso-wrap-distance-top:3.6pt;mso-wrap-distance-right:9pt;mso-wrap-distance-bottom:3.6pt;mso-position-horizontal:absolute;mso-position-horizontal-relative:text;mso-position-vertical:absolute;mso-position-vertical-relative:text;mso-width-percent:400;mso-height-percent:200;mso-width-relative:margin;mso-height-relative:margin;v-text-anchor:top" o:gfxdata="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" strokecolor="white [3212]">
+                <v:textbox style="mso-fit-shape-to-text:t">
+                  <w:txbxContent>
+                    <w:p>
+                      <w:pPr>
+                        <w:rPr>
+                          <w:rFonts w:ascii="Times New Roman" w:hAnsi="Times New Roman"/>
+                          <w:i/>
+                          <w:sz w:val="24"/>
+                        </w:rPr>
+                      </w:pPr>
+                      <w:r>
+                        <w:rPr>
+                          <w:rFonts w:ascii="Times New Roman" w:hAnsi="Times New Roman"/>
+                          <w:i/>
+                          <w:sz w:val="24"/>
+                        </w:rPr>
+                        <w:t>Р</w:t>
+                      </w:r>
+                      <w:r>
+                        <w:rPr>
+                          <w:rFonts w:ascii="Times New Roman" w:hAnsi="Times New Roman"/>
+                          <w:i/>
+                          <w:sz w:val="24"/>
+                        </w:rPr>
+                        <w:t>исунок 2</w:t>
+                      </w:r>
+                      <w:r>
+                        <w:rPr>
+                          <w:rFonts w:ascii="Times New Roman" w:hAnsi="Times New Roman"/>
+                          <w:i/>
+                          <w:sz w:val="24"/>
+                        </w:rPr>
+                        <w:t xml:space="preserve"> –  </w:t>
+                      </w:r>
+                      <w:r>
+                        <w:rPr>
+                          <w:rFonts w:ascii="Times New Roman" w:hAnsi="Times New Roman"/>
+                          <w:i/>
+                          <w:sz w:val="24"/>
+                        </w:rPr>
+                        <w:t>Меню</w:t>
+                      </w:r>
+                    </w:p>
+                  </w:txbxContent>
+                </v:textbox>
+                <w10:wrap type="square"/>
+              </v:shape>
+            </w:pict>
+          </mc:Fallback>
+        </mc:AlternateContent>
+      </w:r>
+    </w:p>
+    <w:p>
+      <w:pPr>
+        <w:pStyle w:val="af0"/>
+        <w:rPr>
+          <w:rStyle w:val="FontStyle11"/>
+          <w:sz w:val="28"/>
+        </w:rPr>
+      </w:pPr>
+    </w:p>
+    <w:p>
+      <w:pPr>
+        <w:pStyle w:val="af0"/>
+        <w:rPr>
+          <w:rStyle w:val="FontStyle11"/>
+          <w:sz w:val="28"/>
+        </w:rPr>
+      </w:pPr>
+      <w:r>
+        <w:rPr>
+          <w:rStyle w:val="FontStyle11"/>
+          <w:sz w:val="28"/>
+        </w:rPr>
+        <w:lastRenderedPageBreak/>
+        <w:t>На рисунке 3 изображен рейтинг игроков.</w:t>
+      </w:r>
+    </w:p>
+    <w:p>
+      <w:pPr>
+        <w:pStyle w:val="af0"/>
+        <w:rPr>
+          <w:rStyle w:val="FontStyle11"/>
+          <w:sz w:val="28"/>
+        </w:rPr>
+      </w:pPr>
+      <w:r>
+        <w:rPr>
+          <w:rStyle w:val="FontStyle11"/>
+          <w:sz w:val="28"/>
+        </w:rPr>
+        <w:drawing>
+          <wp:inline distT="0" distB="0" distL="0" distR="0" wp14:anchorId="0F1F9EEC" wp14:editId="246575B6">
+            <wp:extent cx="3801005" cy="2067213"/>
+            <wp:effectExtent l="0" t="0" r="9525" b="9525"/>
+            <wp:docPr id="13" name="Рисунок 13"/>
+            <wp:cNvGraphicFramePr>
+              <a:graphicFrameLocks xmlns:a="http://schemas.openxmlformats.org/drawingml/2006/main" noChangeAspect="1"/>
+            </wp:cNvGraphicFramePr>
+            <a:graphic xmlns:a="http://schemas.openxmlformats.org/drawingml/2006/main">
+              <a:graphicData uri="http://schemas.openxmlformats.org/drawingml/2006/picture">
+                <pic:pic xmlns:pic="http://schemas.openxmlformats.org/drawingml/2006/picture">
+                  <pic:nvPicPr>
+                    <pic:cNvPr id="1" name=""/>
+                    <pic:cNvPicPr/>
+                  </pic:nvPicPr>
+                  <pic:blipFill>
+                    <a:blip r:embed="rId12"/>
+                    <a:stretch>
+                      <a:fillRect/>
+                    </a:stretch>
+                  </pic:blipFill>
+                  <pic:spPr>
+                    <a:xfrm>
+                      <a:off x="0" y="0"/>
+                      <a:ext cx="3801005" cy="2067213"/>
+                    </a:xfrm>
+                    <a:prstGeom prst="rect">
+                      <a:avLst/>
+                    </a:prstGeom>
+                  </pic:spPr>
+                </pic:pic>
+              </a:graphicData>
+            </a:graphic>
+          </wp:inline>
+        </w:drawing>
+      </w:r>
+    </w:p>
+    <w:p>
+      <w:pPr>
+        <w:pStyle w:val="af0"/>
+        <w:rPr>
+          <w:rStyle w:val="FontStyle11"/>
+          <w:sz w:val="28"/>
+        </w:rPr>
+      </w:pPr>
+      <w:r>
+        <w:rPr>
+          <w:rStyle w:val="10"/>
+          <w:noProof/>
+          <w:sz w:val="28"/>
+        </w:rPr>
+        <mc:AlternateContent>
+          <mc:Choice Requires="wps">
+            <w:drawing>
+              <wp:anchor distT="45720" distB="45720" distL="114300" distR="114300" simplePos="0" relativeHeight="251671552" behindDoc="0" locked="0" layoutInCell="1" allowOverlap="1" wp14:anchorId="32BADD69" wp14:editId="17AB402D">
+                <wp:simplePos x="0" y="0"/>
+                <wp:positionH relativeFrom="page">
+                  <wp:posOffset>2334895</wp:posOffset>
+                </wp:positionH>
+                <wp:positionV relativeFrom="paragraph">
+                  <wp:posOffset>15875</wp:posOffset>
+                </wp:positionV>
+                <wp:extent cx="2360930" cy="1404620"/>
+                <wp:effectExtent l="0" t="0" r="24130" b="10160"/>
+                <wp:wrapSquare wrapText="bothSides"/>
+                <wp:docPr id="14" name="Надпись 2"/>
+                <wp:cNvGraphicFramePr>
+                  <a:graphicFrameLocks xmlns:a="http://schemas.openxmlformats.org/drawingml/2006/main"/>
+                </wp:cNvGraphicFramePr>
+                <a:graphic xmlns:a="http://schemas.openxmlformats.org/drawingml/2006/main">
+                  <a:graphicData uri="http://schemas.microsoft.com/office/word/2010/wordprocessingShape">
+                    <wps:wsp>
+                      <wps:cNvSpPr txBox="1">
+                        <a:spLocks noChangeArrowheads="1"/>
+                      </wps:cNvSpPr>
+                      <wps:spPr bwMode="auto">
+                        <a:xfrm>
+                          <a:off x="0" y="0"/>
+                          <a:ext cx="2360930" cy="1404620"/>
+                        </a:xfrm>
+                        <a:prstGeom prst="rect">
+                          <a:avLst/>
+                        </a:prstGeom>
+                        <a:solidFill>
+                          <a:srgbClr val="FFFFFF"/>
+                        </a:solidFill>
+                        <a:ln w="9525">
+                          <a:solidFill>
+                            <a:schemeClr val="bg1"/>
+                          </a:solidFill>
+                          <a:miter lim="800000"/>
+                          <a:headEnd/>
+                          <a:tailEnd/>
+                        </a:ln>
+                      </wps:spPr>
+                      <wps:txbx>
+                        <w:txbxContent>
+                          <w:p>
+                            <w:pPr>
+                              <w:rPr>
+                                <w:rFonts w:ascii="Times New Roman" w:hAnsi="Times New Roman"/>
+                                <w:i/>
+                                <w:sz w:val="24"/>
+                              </w:rPr>
+                            </w:pPr>
+                            <w:r>
+                              <w:rPr>
+                                <w:rFonts w:ascii="Times New Roman" w:hAnsi="Times New Roman"/>
+                                <w:i/>
+                                <w:sz w:val="24"/>
+                              </w:rPr>
+                              <w:t xml:space="preserve">Рисунок </w:t>
+                            </w:r>
+                            <w:r>
+                              <w:rPr>
+                                <w:rFonts w:ascii="Times New Roman" w:hAnsi="Times New Roman"/>
+                                <w:i/>
+                                <w:sz w:val="24"/>
+                              </w:rPr>
+                              <w:t>3</w:t>
+                            </w:r>
+                            <w:r>
+                              <w:rPr>
+                                <w:rFonts w:ascii="Times New Roman" w:hAnsi="Times New Roman"/>
+                                <w:i/>
+                                <w:sz w:val="24"/>
+                              </w:rPr>
+                              <w:t xml:space="preserve"> –  </w:t>
+                            </w:r>
+                            <w:r>
+                              <w:rPr>
+                                <w:rFonts w:ascii="Times New Roman" w:hAnsi="Times New Roman"/>
+                                <w:i/>
+                                <w:sz w:val="24"/>
+                              </w:rPr>
+                              <w:t>Рейтинг игроков</w:t>
+                            </w:r>
+                          </w:p>
+                        </w:txbxContent>
+                      </wps:txbx>
+                      <wps:bodyPr rot="0" vert="horz" wrap="square" lIns="91440" tIns="45720" rIns="91440" bIns="45720" anchor="t" anchorCtr="0">
+                        <a:spAutoFit/>
+                      </wps:bodyPr>
+                    </wps:wsp>
+                  </a:graphicData>
+                </a:graphic>
+                <wp14:sizeRelH relativeFrom="margin">
+                  <wp14:pctWidth>40000</wp14:pctWidth>
+                </wp14:sizeRelH>
+                <wp14:sizeRelV relativeFrom="margin">
+                  <wp14:pctHeight>20000</wp14:pctHeight>
+                </wp14:sizeRelV>
+              </wp:anchor>
+            </w:drawing>
+          </mc:Choice>
+          <mc:Fallback>
+            <w:pict>
+              <v:shape w14:anchorId="32BADD69" id="_x0000_s1028" type="#_x0000_t202" style="position:absolute;left:0;text-align:left;margin-left:183.85pt;margin-top:1.25pt;width:185.9pt;height:110.6pt;z-index:251671552;visibility:visible;mso-wrap-style:square;mso-width-percent:400;mso-height-percent:200;mso-wrap-distance-left:9pt;mso-wrap-distance-top:3.6pt;mso-wrap-distance-right:9pt;mso-wrap-distance-bottom:3.6pt;mso-position-horizontal:absolute;mso-position-horizontal-relative:page;mso-position-vertical:absolute;mso-position-vertical-relative:text;mso-width-percent:400;mso-height-percent:200;mso-width-relative:margin;mso-height-relative:margin;v-text-anchor:top" o:gfxdata="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" strokecolor="white [3212]">
+                <v:textbox style="mso-fit-shape-to-text:t">
+                  <w:txbxContent>
+                    <w:p>
+                      <w:pPr>
+                        <w:rPr>
+                          <w:rFonts w:ascii="Times New Roman" w:hAnsi="Times New Roman"/>
+                          <w:i/>
+                          <w:sz w:val="24"/>
+                        </w:rPr>
+                      </w:pPr>
+                      <w:r>
+                        <w:rPr>
+                          <w:rFonts w:ascii="Times New Roman" w:hAnsi="Times New Roman"/>
+                          <w:i/>
+                          <w:sz w:val="24"/>
+                        </w:rPr>
+                        <w:t xml:space="preserve">Рисунок </w:t>
+                      </w:r>
+                      <w:r>
+                        <w:rPr>
+                          <w:rFonts w:ascii="Times New Roman" w:hAnsi="Times New Roman"/>
+                          <w:i/>
+                          <w:sz w:val="24"/>
+                        </w:rPr>
+                        <w:t>3</w:t>
+                      </w:r>
+                      <w:r>
+                        <w:rPr>
+                          <w:rFonts w:ascii="Times New Roman" w:hAnsi="Times New Roman"/>
+                          <w:i/>
+                          <w:sz w:val="24"/>
+                        </w:rPr>
+                        <w:t xml:space="preserve"> –  </w:t>
+                      </w:r>
+                      <w:r>
+                        <w:rPr>
+                          <w:rFonts w:ascii="Times New Roman" w:hAnsi="Times New Roman"/>
+                          <w:i/>
+                          <w:sz w:val="24"/>
+                        </w:rPr>
+                        <w:t>Рейтинг игроков</w:t>
+                      </w:r>
+                    </w:p>
+                  </w:txbxContent>
+                </v:textbox>
+                <w10:wrap type="square" anchorx="page"/>
+              </v:shape>
+            </w:pict>
+          </mc:Fallback>
+        </mc:AlternateContent>
+      </w:r>
+    </w:p>
+    <w:p>
+      <w:pPr>
+        <w:pStyle w:val="af0"/>
+        <w:rPr>
+          <w:rStyle w:val="FontStyle11"/>
+          <w:sz w:val="28"/>
+        </w:rPr>
+      </w:pPr>
+    </w:p>
+    <w:p>
+      <w:pPr>
+        <w:pStyle w:val="af0"/>
+        <w:rPr>
+          <w:rStyle w:val="FontStyle11"/>
+          <w:sz w:val="28"/>
+        </w:rPr>
+      </w:pPr>
+      <w:r>
+        <w:rPr>
+          <w:rStyle w:val="FontStyle11"/>
+          <w:sz w:val="28"/>
+        </w:rPr>
+        <w:t>Рейтинг и информация о текущем статусе игр для пользователя хранится в локальном хранилище браузера.</w:t>
+      </w:r>
+      <w:r>
+        <w:rPr>
+          <w:rStyle w:val="FontStyle11"/>
+          <w:sz w:val="28"/>
+        </w:rPr>
+        <w:t xml:space="preserve"> При выходе (кнопка «Выйти» в меню) статус пользователя сбрасывается, но рейтинг остается.</w:t>
+      </w:r>
+    </w:p>
+    <w:p>
+      <w:pPr>
+        <w:pStyle w:val="af0"/>
+        <w:rPr>
+          <w:rStyle w:val="FontStyle11"/>
+          <w:sz w:val="28"/>
+        </w:rPr>
+      </w:pPr>
+      <w:r>
+        <w:rPr>
+          <w:rStyle w:val="FontStyle11"/>
+          <w:sz w:val="28"/>
+        </w:rPr>
+        <w:t>Статус пользователя содержит его текущее количество очков, игру, на которой он остановился и текущую страницу. Таким образом, при перезагрузке страницы (или даже перезагрузке браузера, но без очистки хранилища) страница сохранится.</w:t>
+      </w:r>
+    </w:p>
+    <w:p>
+      <w:pPr>
+        <w:pStyle w:val="af0"/>
+        <w:rPr>
+          <w:rStyle w:val="FontStyle11"/>
+          <w:sz w:val="28"/>
+        </w:rPr>
+        <w:sectPr>
+          <w:pgSz w:w="11906" w:h="16838"/>
+          <w:pgMar w:top="1134" w:right="850" w:bottom="1134" w:left="1701" w:header="567" w:footer="567" w:gutter="0"/>
+          <w:cols w:space="708"/>
+          <w:titlePg/>
+          <w:docGrid w:linePitch="360"/>
+        </w:sectPr>
+      </w:pPr>
+      <w:r>
+        <w:rPr>
+          <w:rStyle w:val="FontStyle11"/>
+          <w:sz w:val="28"/>
+        </w:rPr>
+        <w:t>На  рисунке 4 представлена схема игры.</w:t>
+      </w:r>
+    </w:p>
+    <w:p>
+      <w:pPr>
+        <w:pStyle w:val="a"/>
+        <w:rPr>
+          <w:rStyle w:val="FontStyle11"/>
+          <w:rFonts w:ascii="Arial" w:hAnsi="Arial"/>
+          <w:sz w:val="32"/>
+        </w:rPr>
+      </w:pPr>
+      <w:r>
+        <w:rPr>
+          <w:rStyle w:val="FontStyle11"/>
+          <w:rFonts w:ascii="Arial" w:hAnsi="Arial"/>
+          <w:sz w:val="32"/>
+        </w:rPr>
+        <w:lastRenderedPageBreak/>
+        <w:t>игра «</w:t>
+      </w:r>
+      <w:r>
+        <w:rPr>
+          <w:rStyle w:val="FontStyle11"/>
+          <w:rFonts w:ascii="Arial" w:hAnsi="Arial"/>
+          <w:sz w:val="32"/>
+        </w:rPr>
+        <w:t>Цвета</w:t>
+      </w:r>
+      <w:r>
+        <w:rPr>
+          <w:rStyle w:val="FontStyle11"/>
+          <w:rFonts w:ascii="Arial" w:hAnsi="Arial"/>
+          <w:sz w:val="32"/>
+        </w:rPr>
+        <w:t>»</w:t>
       </w:r>
     </w:p>
     <w:p>
@@ -2377,7 +3387,23 @@
           <w:rFonts w:ascii="Arial" w:hAnsi="Arial"/>
           <w:sz w:val="28"/>
         </w:rPr>
-        <w:t>Первая часть</w:t>
+        <w:t>Описание</w:t>
+      </w:r>
+    </w:p>
+    <w:p>
+      <w:pPr>
+        <w:pStyle w:val="af0"/>
+        <w:rPr>
+          <w:rStyle w:val="FontStyle11"/>
+          <w:sz w:val="28"/>
+        </w:rPr>
+      </w:pPr>
+      <w:r>
+        <w:rPr>
+          <w:rStyle w:val="FontStyle11"/>
+          <w:sz w:val="28"/>
+        </w:rPr>
+        <w:t>В этой игре на странице выводятся блоки с названиями цветов. Каждый блок, помимо названия определенного цвета, имеет окраску. Задача состоит в том, чтобы распределить эти элементы на две категории – название цвета совпадает с цветом элемента или не совпадает.</w:t>
       </w:r>
     </w:p>
     <w:p>
@@ -2386,6 +3412,400 @@
         <w:rPr>
           <w:rStyle w:val="FontStyle11"/>
           <w:rFonts w:ascii="Arial" w:hAnsi="Arial"/>
+          <w:sz w:val="28"/>
+        </w:rPr>
+      </w:pPr>
+      <w:r>
+        <w:rPr>
+          <w:rStyle w:val="FontStyle11"/>
+          <w:rFonts w:ascii="Arial" w:hAnsi="Arial"/>
+          <w:sz w:val="28"/>
+        </w:rPr>
+        <w:t>Логическая структура</w:t>
+      </w:r>
+    </w:p>
+    <w:p>
+      <w:pPr>
+        <w:pStyle w:val="af0"/>
+        <w:rPr>
+          <w:rStyle w:val="FontStyle11"/>
+          <w:sz w:val="28"/>
+        </w:rPr>
+      </w:pPr>
+      <w:r>
+        <w:rPr>
+          <w:rStyle w:val="FontStyle11"/>
+          <w:sz w:val="28"/>
+        </w:rPr>
+        <w:t>Для распределения элементов по вышеописанным критериям их необходимо перетаскивать в один из контейнеров, расположенных в нижней части страницы, с помощью мыши. Контейнеры подписаны и для удобства окрашены в соответствии с категорией элементов, для которой он предназначен (зеленый контейнер для элементов, в которых название цвета совпадает с окраской, красный – в которых не совпадает).</w:t>
+      </w:r>
+    </w:p>
+    <w:p>
+      <w:pPr>
+        <w:pStyle w:val="af0"/>
+        <w:rPr>
+          <w:rStyle w:val="FontStyle11"/>
+          <w:sz w:val="28"/>
+        </w:rPr>
+      </w:pPr>
+      <w:r>
+        <w:rPr>
+          <w:rStyle w:val="FontStyle11"/>
+          <w:sz w:val="28"/>
+        </w:rPr>
+        <w:t>После перетаскивания элемента в контейнер</w:t>
+      </w:r>
+      <w:r>
+        <w:rPr>
+          <w:rStyle w:val="FontStyle11"/>
+          <w:sz w:val="28"/>
+        </w:rPr>
+        <w:t>, он остается там</w:t>
+      </w:r>
+      <w:r>
+        <w:rPr>
+          <w:rStyle w:val="FontStyle11"/>
+          <w:sz w:val="28"/>
+        </w:rPr>
+        <w:t>, чтобы после окончания игры была возможность оценить свои результаты</w:t>
+      </w:r>
+      <w:r>
+        <w:rPr>
+          <w:rStyle w:val="FontStyle11"/>
+          <w:sz w:val="28"/>
+        </w:rPr>
+        <w:t>, при этом изменить свой выбор после этого уже нельзя.</w:t>
+      </w:r>
+    </w:p>
+    <w:p>
+      <w:pPr>
+        <w:pStyle w:val="af0"/>
+        <w:rPr>
+          <w:rStyle w:val="FontStyle11"/>
+          <w:sz w:val="28"/>
+        </w:rPr>
+      </w:pPr>
+      <w:r>
+        <w:rPr>
+          <w:rStyle w:val="FontStyle11"/>
+          <w:sz w:val="28"/>
+        </w:rPr>
+        <w:t xml:space="preserve">На выполнение задания дается определенное время (оставшееся количество секунд можно увидеть в верхней части страницы), которое зависит от уровня сложности: «легкий» - 59 секунд, «средний» - 40 секунд и «сложный» – 20 секунд. По истечении этого времени попытка считается проваленной (вне зависимости от того, сколько элементов успел распределить пользователь), и будет предложено начать заново или вернуться в меню. </w:t>
+      </w:r>
+    </w:p>
+    <w:p>
+      <w:pPr>
+        <w:pStyle w:val="af0"/>
+        <w:rPr>
+          <w:rStyle w:val="FontStyle11"/>
+          <w:sz w:val="28"/>
+        </w:rPr>
+      </w:pPr>
+      <w:r>
+        <w:rPr>
+          <w:rStyle w:val="FontStyle11"/>
+          <w:sz w:val="28"/>
+        </w:rPr>
+        <w:t>По окончании распределения (если пользователь уложился в заданный временной промежуток) будет произведен подсчет очков – по одному за каждый правильно распределенный элемент. В зависимости от уровня сложности допускается разное количество ошибок: «легкий» - 2 ошибки, «средний» - 1 ошибка и «</w:t>
+      </w:r>
+      <w:r>
+        <w:rPr>
+          <w:rStyle w:val="FontStyle11"/>
+          <w:sz w:val="28"/>
+        </w:rPr>
+        <w:t>тяжелый</w:t>
+      </w:r>
+      <w:r>
+        <w:rPr>
+          <w:rStyle w:val="FontStyle11"/>
+          <w:sz w:val="28"/>
+        </w:rPr>
+        <w:t>» - ни одной.</w:t>
+      </w:r>
+      <w:r>
+        <w:rPr>
+          <w:rStyle w:val="FontStyle11"/>
+          <w:sz w:val="28"/>
+        </w:rPr>
+        <w:t xml:space="preserve"> </w:t>
+      </w:r>
+      <w:r>
+        <w:rPr>
+          <w:rStyle w:val="FontStyle11"/>
+          <w:sz w:val="28"/>
+        </w:rPr>
+        <w:t xml:space="preserve">Если пользователь в процессе </w:t>
+      </w:r>
+      <w:r>
+        <w:rPr>
+          <w:rStyle w:val="FontStyle11"/>
+          <w:sz w:val="28"/>
+        </w:rPr>
+        <w:lastRenderedPageBreak/>
+        <w:t>игры превышает допустимое для выбранного им уровня сложности количество ошибок, игра завершается преждевременно.</w:t>
+      </w:r>
+    </w:p>
+    <w:p>
+      <w:pPr>
+        <w:pStyle w:val="af0"/>
+        <w:rPr>
+          <w:rStyle w:val="FontStyle11"/>
+          <w:sz w:val="28"/>
+        </w:rPr>
+      </w:pPr>
+      <w:r>
+        <w:rPr>
+          <w:rStyle w:val="FontStyle11"/>
+          <w:sz w:val="28"/>
+        </w:rPr>
+        <w:t>При успешном завершении игры (количество ошибок меньше либо равно допустимому) появляется возможность перейти к следующей игре.</w:t>
+      </w:r>
+    </w:p>
+    <w:p>
+      <w:pPr>
+        <w:pStyle w:val="af0"/>
+        <w:rPr>
+          <w:rStyle w:val="FontStyle11"/>
+          <w:sz w:val="28"/>
+        </w:rPr>
+      </w:pPr>
+      <w:r>
+        <w:rPr>
+          <w:rStyle w:val="FontStyle11"/>
+          <w:sz w:val="28"/>
+        </w:rPr>
+        <w:t>При каждом запуске игры элементы с цветами формируются случайно.</w:t>
+      </w:r>
+    </w:p>
+    <w:p>
+      <w:pPr>
+        <w:pStyle w:val="af0"/>
+        <w:rPr>
+          <w:rStyle w:val="FontStyle11"/>
+          <w:sz w:val="28"/>
+        </w:rPr>
+      </w:pPr>
+      <w:r>
+        <w:rPr>
+          <w:rStyle w:val="FontStyle11"/>
+          <w:sz w:val="28"/>
+        </w:rPr>
+        <w:t>На рисунке 4 представлен ход игры.</w:t>
+      </w:r>
+    </w:p>
+    <w:p>
+      <w:pPr>
+        <w:pStyle w:val="af0"/>
+        <w:rPr>
+          <w:rStyle w:val="FontStyle11"/>
+          <w:sz w:val="28"/>
+        </w:rPr>
+      </w:pPr>
+      <w:r>
+        <w:rPr>
+          <w:rStyle w:val="FontStyle11"/>
+          <w:sz w:val="28"/>
+        </w:rPr>
+        <w:drawing>
+          <wp:inline distT="0" distB="0" distL="0" distR="0" wp14:anchorId="581FFAF7" wp14:editId="43064F5F">
+            <wp:extent cx="5940425" cy="2849245"/>
+            <wp:effectExtent l="0" t="0" r="3175" b="8255"/>
+            <wp:docPr id="1" name="Рисунок 1"/>
+            <wp:cNvGraphicFramePr>
+              <a:graphicFrameLocks xmlns:a="http://schemas.openxmlformats.org/drawingml/2006/main" noChangeAspect="1"/>
+            </wp:cNvGraphicFramePr>
+            <a:graphic xmlns:a="http://schemas.openxmlformats.org/drawingml/2006/main">
+              <a:graphicData uri="http://schemas.openxmlformats.org/drawingml/2006/picture">
+                <pic:pic xmlns:pic="http://schemas.openxmlformats.org/drawingml/2006/picture">
+                  <pic:nvPicPr>
+                    <pic:cNvPr id="1" name=""/>
+                    <pic:cNvPicPr/>
+                  </pic:nvPicPr>
+                  <pic:blipFill>
+                    <a:blip r:embed="rId13"/>
+                    <a:stretch>
+                      <a:fillRect/>
+                    </a:stretch>
+                  </pic:blipFill>
+                  <pic:spPr>
+                    <a:xfrm>
+                      <a:off x="0" y="0"/>
+                      <a:ext cx="5940425" cy="2849245"/>
+                    </a:xfrm>
+                    <a:prstGeom prst="rect">
+                      <a:avLst/>
+                    </a:prstGeom>
+                  </pic:spPr>
+                </pic:pic>
+              </a:graphicData>
+            </a:graphic>
+          </wp:inline>
+        </w:drawing>
+      </w:r>
+    </w:p>
+    <w:p>
+      <w:pPr>
+        <w:pStyle w:val="af0"/>
+        <w:rPr>
+          <w:rStyle w:val="FontStyle11"/>
+          <w:sz w:val="28"/>
+        </w:rPr>
+      </w:pPr>
+      <w:r>
+        <w:rPr>
+          <w:rStyle w:val="FontStyle11"/>
+          <w:noProof/>
+          <w:sz w:val="28"/>
+        </w:rPr>
+        <mc:AlternateContent>
+          <mc:Choice Requires="wps">
+            <w:drawing>
+              <wp:anchor distT="45720" distB="45720" distL="114300" distR="114300" simplePos="0" relativeHeight="251659264" behindDoc="0" locked="0" layoutInCell="1" allowOverlap="1" wp14:anchorId="36AD485F" wp14:editId="4E54F5CA">
+                <wp:simplePos x="0" y="0"/>
+                <wp:positionH relativeFrom="column">
+                  <wp:posOffset>2296795</wp:posOffset>
+                </wp:positionH>
+                <wp:positionV relativeFrom="paragraph">
+                  <wp:posOffset>125730</wp:posOffset>
+                </wp:positionV>
+                <wp:extent cx="2360930" cy="1404620"/>
+                <wp:effectExtent l="0" t="0" r="24130" b="18415"/>
+                <wp:wrapSquare wrapText="bothSides"/>
+                <wp:docPr id="217" name="Надпись 2"/>
+                <wp:cNvGraphicFramePr>
+                  <a:graphicFrameLocks xmlns:a="http://schemas.openxmlformats.org/drawingml/2006/main"/>
+                </wp:cNvGraphicFramePr>
+                <a:graphic xmlns:a="http://schemas.openxmlformats.org/drawingml/2006/main">
+                  <a:graphicData uri="http://schemas.microsoft.com/office/word/2010/wordprocessingShape">
+                    <wps:wsp>
+                      <wps:cNvSpPr txBox="1">
+                        <a:spLocks noChangeArrowheads="1"/>
+                      </wps:cNvSpPr>
+                      <wps:spPr bwMode="auto">
+                        <a:xfrm>
+                          <a:off x="0" y="0"/>
+                          <a:ext cx="2360930" cy="1404620"/>
+                        </a:xfrm>
+                        <a:prstGeom prst="rect">
+                          <a:avLst/>
+                        </a:prstGeom>
+                        <a:solidFill>
+                          <a:srgbClr val="FFFFFF"/>
+                        </a:solidFill>
+                        <a:ln w="9525">
+                          <a:solidFill>
+                            <a:schemeClr val="bg1"/>
+                          </a:solidFill>
+                          <a:miter lim="800000"/>
+                          <a:headEnd/>
+                          <a:tailEnd/>
+                        </a:ln>
+                      </wps:spPr>
+                      <wps:txbx>
+                        <w:txbxContent>
+                          <w:p>
+                            <w:pPr>
+                              <w:rPr>
+                                <w:rFonts w:ascii="Times New Roman" w:hAnsi="Times New Roman"/>
+                                <w:i/>
+                                <w:sz w:val="24"/>
+                              </w:rPr>
+                            </w:pPr>
+                            <w:r>
+                              <w:rPr>
+                                <w:rFonts w:ascii="Times New Roman" w:hAnsi="Times New Roman"/>
+                                <w:i/>
+                                <w:sz w:val="24"/>
+                              </w:rPr>
+                              <w:t>Р</w:t>
+                            </w:r>
+                            <w:r>
+                              <w:rPr>
+                                <w:rFonts w:ascii="Times New Roman" w:hAnsi="Times New Roman"/>
+                                <w:i/>
+                                <w:sz w:val="24"/>
+                              </w:rPr>
+                              <w:t>исунок 5</w:t>
+                            </w:r>
+                            <w:r>
+                              <w:rPr>
+                                <w:rFonts w:ascii="Times New Roman" w:hAnsi="Times New Roman"/>
+                                <w:i/>
+                                <w:sz w:val="24"/>
+                              </w:rPr>
+                              <w:t xml:space="preserve"> – Ход игры «Цвета»</w:t>
+                            </w:r>
+                          </w:p>
+                        </w:txbxContent>
+                      </wps:txbx>
+                      <wps:bodyPr rot="0" vert="horz" wrap="square" lIns="91440" tIns="45720" rIns="91440" bIns="45720" anchor="t" anchorCtr="0">
+                        <a:spAutoFit/>
+                      </wps:bodyPr>
+                    </wps:wsp>
+                  </a:graphicData>
+                </a:graphic>
+                <wp14:sizeRelH relativeFrom="margin">
+                  <wp14:pctWidth>40000</wp14:pctWidth>
+                </wp14:sizeRelH>
+                <wp14:sizeRelV relativeFrom="margin">
+                  <wp14:pctHeight>20000</wp14:pctHeight>
+                </wp14:sizeRelV>
+              </wp:anchor>
+            </w:drawing>
+          </mc:Choice>
+          <mc:Fallback>
+            <w:pict>
+              <v:shape w14:anchorId="36AD485F" id="_x0000_s1029" type="#_x0000_t202" style="position:absolute;left:0;text-align:left;margin-left:180.85pt;margin-top:9.9pt;width:185.9pt;height:110.6pt;z-index:251659264;visibility:visible;mso-wrap-style:square;mso-width-percent:400;mso-height-percent:200;mso-wrap-distance-left:9pt;mso-wrap-distance-top:3.6pt;mso-wrap-distance-right:9pt;mso-wrap-distance-bottom:3.6pt;mso-position-horizontal:absolute;mso-position-horizontal-relative:text;mso-position-vertical:absolute;mso-position-vertical-relative:text;mso-width-percent:400;mso-height-percent:200;mso-width-relative:margin;mso-height-relative:margin;v-text-anchor:top" o:gfxdata="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" strokecolor="white [3212]">
+                <v:textbox style="mso-fit-shape-to-text:t">
+                  <w:txbxContent>
+                    <w:p>
+                      <w:pPr>
+                        <w:rPr>
+                          <w:rFonts w:ascii="Times New Roman" w:hAnsi="Times New Roman"/>
+                          <w:i/>
+                          <w:sz w:val="24"/>
+                        </w:rPr>
+                      </w:pPr>
+                      <w:r>
+                        <w:rPr>
+                          <w:rFonts w:ascii="Times New Roman" w:hAnsi="Times New Roman"/>
+                          <w:i/>
+                          <w:sz w:val="24"/>
+                        </w:rPr>
+                        <w:t>Р</w:t>
+                      </w:r>
+                      <w:r>
+                        <w:rPr>
+                          <w:rFonts w:ascii="Times New Roman" w:hAnsi="Times New Roman"/>
+                          <w:i/>
+                          <w:sz w:val="24"/>
+                        </w:rPr>
+                        <w:t>исунок 5</w:t>
+                      </w:r>
+                      <w:r>
+                        <w:rPr>
+                          <w:rFonts w:ascii="Times New Roman" w:hAnsi="Times New Roman"/>
+                          <w:i/>
+                          <w:sz w:val="24"/>
+                        </w:rPr>
+                        <w:t xml:space="preserve"> – Ход игры «Цвета»</w:t>
+                      </w:r>
+                    </w:p>
+                  </w:txbxContent>
+                </v:textbox>
+                <w10:wrap type="square"/>
+              </v:shape>
+            </w:pict>
+          </mc:Fallback>
+        </mc:AlternateContent>
+      </w:r>
+    </w:p>
+    <w:p>
+      <w:pPr>
+        <w:pStyle w:val="af0"/>
+        <w:ind w:firstLine="0"/>
+        <w:rPr>
+          <w:rStyle w:val="FontStyle11"/>
           <w:sz w:val="28"/>
         </w:rPr>
       </w:pPr>
@@ -2397,7 +3817,7 @@
           <w:ilvl w:val="0"/>
           <w:numId w:val="0"/>
         </w:numPr>
-        <w:ind w:left="720"/>
+        <w:ind w:left="709"/>
         <w:rPr>
           <w:rStyle w:val="FontStyle11"/>
           <w:rFonts w:ascii="Arial" w:hAnsi="Arial"/>
@@ -2428,6 +3848,498 @@
         </w:rPr>
         <w:lastRenderedPageBreak/>
         <w:t>Игра «Виселица»</w:t>
+      </w:r>
+    </w:p>
+    <w:p>
+      <w:pPr>
+        <w:pStyle w:val="a0"/>
+        <w:rPr>
+          <w:rStyle w:val="FontStyle11"/>
+          <w:rFonts w:ascii="Arial" w:hAnsi="Arial"/>
+          <w:sz w:val="28"/>
+        </w:rPr>
+      </w:pPr>
+      <w:r>
+        <w:rPr>
+          <w:rStyle w:val="FontStyle11"/>
+          <w:rFonts w:ascii="Arial" w:hAnsi="Arial"/>
+          <w:sz w:val="28"/>
+        </w:rPr>
+        <w:t>Описание</w:t>
+      </w:r>
+    </w:p>
+    <w:p>
+      <w:pPr>
+        <w:pStyle w:val="af0"/>
+        <w:rPr>
+          <w:rStyle w:val="FontStyle11"/>
+          <w:sz w:val="28"/>
+        </w:rPr>
+      </w:pPr>
+      <w:r>
+        <w:rPr>
+          <w:rStyle w:val="FontStyle11"/>
+          <w:sz w:val="28"/>
+        </w:rPr>
+        <w:t>В этой игре</w:t>
+      </w:r>
+      <w:r>
+        <w:rPr>
+          <w:rStyle w:val="FontStyle11"/>
+          <w:sz w:val="28"/>
+        </w:rPr>
+        <w:t xml:space="preserve"> необходимо угадать слово по буквам, при этом имеется ограниченное число ошибок – пока не завершится рисунок виселицы.</w:t>
+      </w:r>
+      <w:r>
+        <w:rPr>
+          <w:rStyle w:val="FontStyle11"/>
+          <w:sz w:val="28"/>
+        </w:rPr>
+        <w:t xml:space="preserve"> </w:t>
+      </w:r>
+    </w:p>
+    <w:p>
+      <w:pPr>
+        <w:pStyle w:val="a0"/>
+        <w:rPr>
+          <w:rStyle w:val="FontStyle11"/>
+          <w:rFonts w:ascii="Arial" w:hAnsi="Arial"/>
+          <w:sz w:val="28"/>
+        </w:rPr>
+      </w:pPr>
+      <w:r>
+        <w:rPr>
+          <w:rStyle w:val="FontStyle11"/>
+          <w:rFonts w:ascii="Arial" w:hAnsi="Arial"/>
+          <w:sz w:val="28"/>
+        </w:rPr>
+        <w:t>Логическая структура</w:t>
+      </w:r>
+    </w:p>
+    <w:p>
+      <w:pPr>
+        <w:pStyle w:val="af0"/>
+        <w:rPr>
+          <w:rStyle w:val="FontStyle11"/>
+          <w:sz w:val="28"/>
+        </w:rPr>
+      </w:pPr>
+      <w:r>
+        <w:rPr>
+          <w:rStyle w:val="FontStyle11"/>
+          <w:sz w:val="28"/>
+        </w:rPr>
+        <w:t xml:space="preserve">В зависимости от уровня </w:t>
+      </w:r>
+      <w:r>
+        <w:rPr>
+          <w:rStyle w:val="FontStyle11"/>
+          <w:sz w:val="28"/>
+        </w:rPr>
+        <w:t xml:space="preserve">сложности выбирается случайное слово из набора (слова для разных уровней сложности отличаются длиной). </w:t>
+      </w:r>
+    </w:p>
+    <w:p>
+      <w:pPr>
+        <w:pStyle w:val="af0"/>
+        <w:rPr>
+          <w:rStyle w:val="FontStyle11"/>
+          <w:sz w:val="28"/>
+        </w:rPr>
+      </w:pPr>
+      <w:r>
+        <w:rPr>
+          <w:rStyle w:val="FontStyle11"/>
+          <w:sz w:val="28"/>
+        </w:rPr>
+        <w:t>На странице отображаются незаполненные блоки, количество которых соответствует количеству букв в загаданном слове. В нижней части страницы расположены кнопки со всеми буквами алфавита.</w:t>
+      </w:r>
+    </w:p>
+    <w:p>
+      <w:pPr>
+        <w:pStyle w:val="af0"/>
+        <w:rPr>
+          <w:rStyle w:val="FontStyle11"/>
+          <w:sz w:val="28"/>
+        </w:rPr>
+      </w:pPr>
+      <w:r>
+        <w:rPr>
+          <w:rStyle w:val="FontStyle11"/>
+          <w:sz w:val="28"/>
+        </w:rPr>
+        <w:t>Необходимо выбирать буквы, предположительно содержащиеся в слове, с помощью кнопок внизу страницы.</w:t>
+      </w:r>
+    </w:p>
+    <w:p>
+      <w:pPr>
+        <w:pStyle w:val="af0"/>
+        <w:rPr>
+          <w:rStyle w:val="FontStyle11"/>
+          <w:sz w:val="28"/>
+        </w:rPr>
+      </w:pPr>
+      <w:r>
+        <w:rPr>
+          <w:rStyle w:val="FontStyle11"/>
+          <w:sz w:val="28"/>
+        </w:rPr>
+        <w:t xml:space="preserve">Если выбранная буква присутствует в загаданном слове, то эта буква появляется в блоках на середине экрана в соответствующих местах слова. Если выбранная буква в слове отсутствует, то в верхней половине экрана появляется следующий элемент рисунка с виселицей. Таким образом, </w:t>
+      </w:r>
+      <w:r>
+        <w:rPr>
+          <w:rStyle w:val="FontStyle11"/>
+          <w:sz w:val="28"/>
+        </w:rPr>
+        <w:t>при каждой следующей ошибке рисунок становится все более полным и, как только он завершится (9 ошибок), попытка считается проваленной.</w:t>
+      </w:r>
+    </w:p>
+    <w:p>
+      <w:pPr>
+        <w:pStyle w:val="af0"/>
+        <w:rPr>
+          <w:rStyle w:val="FontStyle11"/>
+          <w:sz w:val="28"/>
+        </w:rPr>
+      </w:pPr>
+      <w:r>
+        <w:rPr>
+          <w:rStyle w:val="FontStyle11"/>
+          <w:sz w:val="28"/>
+        </w:rPr>
+        <w:t>При успешном завершении игры, а именно, если слово угадано, и рисунок виселицы не завершился, появляется возможность перейти к следующей игре.</w:t>
+      </w:r>
+    </w:p>
+    <w:p>
+      <w:pPr>
+        <w:pStyle w:val="af0"/>
+        <w:rPr>
+          <w:rStyle w:val="FontStyle11"/>
+          <w:sz w:val="28"/>
+        </w:rPr>
+      </w:pPr>
+      <w:r>
+        <w:rPr>
+          <w:rStyle w:val="FontStyle11"/>
+          <w:sz w:val="28"/>
+        </w:rPr>
+        <w:t>На рисунке 5 представлен ход игры.</w:t>
+      </w:r>
+    </w:p>
+    <w:p>
+      <w:pPr>
+        <w:pStyle w:val="af0"/>
+        <w:rPr>
+          <w:rStyle w:val="FontStyle11"/>
+          <w:sz w:val="28"/>
+        </w:rPr>
+      </w:pPr>
+      <w:r>
+        <w:rPr>
+          <w:rStyle w:val="FontStyle11"/>
+          <w:sz w:val="28"/>
+        </w:rPr>
+        <w:lastRenderedPageBreak/>
+        <w:drawing>
+          <wp:inline distT="0" distB="0" distL="0" distR="0" wp14:anchorId="6624D1E4" wp14:editId="7ADEA9A1">
+            <wp:extent cx="4695955" cy="5362575"/>
+            <wp:effectExtent l="0" t="0" r="9525" b="0"/>
+            <wp:docPr id="2" name="Рисунок 2"/>
+            <wp:cNvGraphicFramePr>
+              <a:graphicFrameLocks xmlns:a="http://schemas.openxmlformats.org/drawingml/2006/main" noChangeAspect="1"/>
+            </wp:cNvGraphicFramePr>
+            <a:graphic xmlns:a="http://schemas.openxmlformats.org/drawingml/2006/main">
+              <a:graphicData uri="http://schemas.openxmlformats.org/drawingml/2006/picture">
+                <pic:pic xmlns:pic="http://schemas.openxmlformats.org/drawingml/2006/picture">
+                  <pic:nvPicPr>
+                    <pic:cNvPr id="1" name=""/>
+                    <pic:cNvPicPr/>
+                  </pic:nvPicPr>
+                  <pic:blipFill>
+                    <a:blip r:embed="rId14"/>
+                    <a:stretch>
+                      <a:fillRect/>
+                    </a:stretch>
+                  </pic:blipFill>
+                  <pic:spPr>
+                    <a:xfrm>
+                      <a:off x="0" y="0"/>
+                      <a:ext cx="4715850" cy="5385294"/>
+                    </a:xfrm>
+                    <a:prstGeom prst="rect">
+                      <a:avLst/>
+                    </a:prstGeom>
+                  </pic:spPr>
+                </pic:pic>
+              </a:graphicData>
+            </a:graphic>
+          </wp:inline>
+        </w:drawing>
+      </w:r>
+    </w:p>
+    <w:p>
+      <w:pPr>
+        <w:pStyle w:val="af0"/>
+        <w:rPr>
+          <w:rStyle w:val="FontStyle11"/>
+          <w:sz w:val="28"/>
+        </w:rPr>
+      </w:pPr>
+      <w:r>
+        <w:rPr>
+          <w:rStyle w:val="10"/>
+          <w:noProof/>
+          <w:sz w:val="28"/>
+        </w:rPr>
+        <mc:AlternateContent>
+          <mc:Choice Requires="wps">
+            <w:drawing>
+              <wp:anchor distT="45720" distB="45720" distL="114300" distR="114300" simplePos="0" relativeHeight="251661312" behindDoc="0" locked="0" layoutInCell="1" allowOverlap="1" wp14:anchorId="46F3BF12" wp14:editId="7DA6AE31">
+                <wp:simplePos x="0" y="0"/>
+                <wp:positionH relativeFrom="column">
+                  <wp:posOffset>1734820</wp:posOffset>
+                </wp:positionH>
+                <wp:positionV relativeFrom="paragraph">
+                  <wp:posOffset>3810</wp:posOffset>
+                </wp:positionV>
+                <wp:extent cx="2360930" cy="1404620"/>
+                <wp:effectExtent l="0" t="0" r="24130" b="18415"/>
+                <wp:wrapSquare wrapText="bothSides"/>
+                <wp:docPr id="3" name="Надпись 2"/>
+                <wp:cNvGraphicFramePr>
+                  <a:graphicFrameLocks xmlns:a="http://schemas.openxmlformats.org/drawingml/2006/main"/>
+                </wp:cNvGraphicFramePr>
+                <a:graphic xmlns:a="http://schemas.openxmlformats.org/drawingml/2006/main">
+                  <a:graphicData uri="http://schemas.microsoft.com/office/word/2010/wordprocessingShape">
+                    <wps:wsp>
+                      <wps:cNvSpPr txBox="1">
+                        <a:spLocks noChangeArrowheads="1"/>
+                      </wps:cNvSpPr>
+                      <wps:spPr bwMode="auto">
+                        <a:xfrm>
+                          <a:off x="0" y="0"/>
+                          <a:ext cx="2360930" cy="1404620"/>
+                        </a:xfrm>
+                        <a:prstGeom prst="rect">
+                          <a:avLst/>
+                        </a:prstGeom>
+                        <a:solidFill>
+                          <a:srgbClr val="FFFFFF"/>
+                        </a:solidFill>
+                        <a:ln w="9525">
+                          <a:solidFill>
+                            <a:schemeClr val="bg1"/>
+                          </a:solidFill>
+                          <a:miter lim="800000"/>
+                          <a:headEnd/>
+                          <a:tailEnd/>
+                        </a:ln>
+                      </wps:spPr>
+                      <wps:txbx>
+                        <w:txbxContent>
+                          <w:p>
+                            <w:pPr>
+                              <w:rPr>
+                                <w:rFonts w:ascii="Times New Roman" w:hAnsi="Times New Roman"/>
+                                <w:i/>
+                                <w:sz w:val="24"/>
+                              </w:rPr>
+                            </w:pPr>
+                            <w:r>
+                              <w:rPr>
+                                <w:rFonts w:ascii="Times New Roman" w:hAnsi="Times New Roman"/>
+                                <w:i/>
+                                <w:sz w:val="24"/>
+                              </w:rPr>
+                              <w:t>Р</w:t>
+                            </w:r>
+                            <w:r>
+                              <w:rPr>
+                                <w:rFonts w:ascii="Times New Roman" w:hAnsi="Times New Roman"/>
+                                <w:i/>
+                                <w:sz w:val="24"/>
+                              </w:rPr>
+                              <w:t>исунок 6</w:t>
+                            </w:r>
+                            <w:r>
+                              <w:rPr>
+                                <w:rFonts w:ascii="Times New Roman" w:hAnsi="Times New Roman"/>
+                                <w:i/>
+                                <w:sz w:val="24"/>
+                              </w:rPr>
+                              <w:t xml:space="preserve"> – Ход игры «</w:t>
+                            </w:r>
+                            <w:r>
+                              <w:rPr>
+                                <w:rFonts w:ascii="Times New Roman" w:hAnsi="Times New Roman"/>
+                                <w:i/>
+                                <w:sz w:val="24"/>
+                              </w:rPr>
+                              <w:t>Виселица</w:t>
+                            </w:r>
+                            <w:r>
+                              <w:rPr>
+                                <w:rFonts w:ascii="Times New Roman" w:hAnsi="Times New Roman"/>
+                                <w:i/>
+                                <w:sz w:val="24"/>
+                              </w:rPr>
+                              <w:t>»</w:t>
+                            </w:r>
+                          </w:p>
+                        </w:txbxContent>
+                      </wps:txbx>
+                      <wps:bodyPr rot="0" vert="horz" wrap="square" lIns="91440" tIns="45720" rIns="91440" bIns="45720" anchor="t" anchorCtr="0">
+                        <a:spAutoFit/>
+                      </wps:bodyPr>
+                    </wps:wsp>
+                  </a:graphicData>
+                </a:graphic>
+                <wp14:sizeRelH relativeFrom="margin">
+                  <wp14:pctWidth>40000</wp14:pctWidth>
+                </wp14:sizeRelH>
+                <wp14:sizeRelV relativeFrom="margin">
+                  <wp14:pctHeight>20000</wp14:pctHeight>
+                </wp14:sizeRelV>
+              </wp:anchor>
+            </w:drawing>
+          </mc:Choice>
+          <mc:Fallback>
+            <w:pict>
+              <v:shape w14:anchorId="46F3BF12" id="_x0000_s1030" type="#_x0000_t202" style="position:absolute;left:0;text-align:left;margin-left:136.6pt;margin-top:.3pt;width:185.9pt;height:110.6pt;z-index:251661312;visibility:visible;mso-wrap-style:square;mso-width-percent:400;mso-height-percent:200;mso-wrap-distance-left:9pt;mso-wrap-distance-top:3.6pt;mso-wrap-distance-right:9pt;mso-wrap-distance-bottom:3.6pt;mso-position-horizontal:absolute;mso-position-horizontal-relative:text;mso-position-vertical:absolute;mso-position-vertical-relative:text;mso-width-percent:400;mso-height-percent:200;mso-width-relative:margin;mso-height-relative:margin;v-text-anchor:top" o:gfxdata="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" strokecolor="white [3212]">
+                <v:textbox style="mso-fit-shape-to-text:t">
+                  <w:txbxContent>
+                    <w:p>
+                      <w:pPr>
+                        <w:rPr>
+                          <w:rFonts w:ascii="Times New Roman" w:hAnsi="Times New Roman"/>
+                          <w:i/>
+                          <w:sz w:val="24"/>
+                        </w:rPr>
+                      </w:pPr>
+                      <w:r>
+                        <w:rPr>
+                          <w:rFonts w:ascii="Times New Roman" w:hAnsi="Times New Roman"/>
+                          <w:i/>
+                          <w:sz w:val="24"/>
+                        </w:rPr>
+                        <w:t>Р</w:t>
+                      </w:r>
+                      <w:r>
+                        <w:rPr>
+                          <w:rFonts w:ascii="Times New Roman" w:hAnsi="Times New Roman"/>
+                          <w:i/>
+                          <w:sz w:val="24"/>
+                        </w:rPr>
+                        <w:t>исунок 6</w:t>
+                      </w:r>
+                      <w:r>
+                        <w:rPr>
+                          <w:rFonts w:ascii="Times New Roman" w:hAnsi="Times New Roman"/>
+                          <w:i/>
+                          <w:sz w:val="24"/>
+                        </w:rPr>
+                        <w:t xml:space="preserve"> – Ход игры «</w:t>
+                      </w:r>
+                      <w:r>
+                        <w:rPr>
+                          <w:rFonts w:ascii="Times New Roman" w:hAnsi="Times New Roman"/>
+                          <w:i/>
+                          <w:sz w:val="24"/>
+                        </w:rPr>
+                        <w:t>Виселица</w:t>
+                      </w:r>
+                      <w:r>
+                        <w:rPr>
+                          <w:rFonts w:ascii="Times New Roman" w:hAnsi="Times New Roman"/>
+                          <w:i/>
+                          <w:sz w:val="24"/>
+                        </w:rPr>
+                        <w:t>»</w:t>
+                      </w:r>
+                    </w:p>
+                  </w:txbxContent>
+                </v:textbox>
+                <w10:wrap type="square"/>
+              </v:shape>
+            </w:pict>
+          </mc:Fallback>
+        </mc:AlternateContent>
+      </w:r>
+    </w:p>
+    <w:p>
+      <w:pPr>
+        <w:pStyle w:val="af0"/>
+        <w:rPr>
+          <w:rStyle w:val="FontStyle11"/>
+          <w:sz w:val="28"/>
+        </w:rPr>
+      </w:pPr>
+    </w:p>
+    <w:p>
+      <w:pPr>
+        <w:pStyle w:val="af0"/>
+        <w:rPr>
+          <w:rStyle w:val="FontStyle11"/>
+          <w:sz w:val="28"/>
+        </w:rPr>
+      </w:pPr>
+      <w:r>
+        <w:rPr>
+          <w:rStyle w:val="FontStyle11"/>
+          <w:sz w:val="28"/>
+        </w:rPr>
+        <w:t>На рисунке 6 изображена ситуация, когда картинка виселицы завершена.</w:t>
+      </w:r>
+    </w:p>
+    <w:p>
+      <w:pPr>
+        <w:pStyle w:val="af0"/>
+        <w:rPr>
+          <w:rStyle w:val="FontStyle11"/>
+          <w:sz w:val="28"/>
+        </w:rPr>
+      </w:pPr>
+      <w:r>
+        <w:rPr>
+          <w:rStyle w:val="FontStyle11"/>
+          <w:sz w:val="28"/>
+        </w:rPr>
+        <w:lastRenderedPageBreak/>
+        <w:drawing>
+          <wp:inline distT="0" distB="0" distL="0" distR="0" wp14:anchorId="337A5D20" wp14:editId="05C91038">
+            <wp:extent cx="4358288" cy="5133975"/>
+            <wp:effectExtent l="0" t="0" r="4445" b="0"/>
+            <wp:docPr id="4" name="Рисунок 4"/>
+            <wp:cNvGraphicFramePr>
+              <a:graphicFrameLocks xmlns:a="http://schemas.openxmlformats.org/drawingml/2006/main" noChangeAspect="1"/>
+            </wp:cNvGraphicFramePr>
+            <a:graphic xmlns:a="http://schemas.openxmlformats.org/drawingml/2006/main">
+              <a:graphicData uri="http://schemas.openxmlformats.org/drawingml/2006/picture">
+                <pic:pic xmlns:pic="http://schemas.openxmlformats.org/drawingml/2006/picture">
+                  <pic:nvPicPr>
+                    <pic:cNvPr id="1" name=""/>
+                    <pic:cNvPicPr/>
+                  </pic:nvPicPr>
+                  <pic:blipFill>
+                    <a:blip r:embed="rId15"/>
+                    <a:stretch>
+                      <a:fillRect/>
+                    </a:stretch>
+                  </pic:blipFill>
+                  <pic:spPr>
+                    <a:xfrm>
+                      <a:off x="0" y="0"/>
+                      <a:ext cx="4386608" cy="5167335"/>
+                    </a:xfrm>
+                    <a:prstGeom prst="rect">
+                      <a:avLst/>
+                    </a:prstGeom>
+                  </pic:spPr>
+                </pic:pic>
+              </a:graphicData>
+            </a:graphic>
+          </wp:inline>
+        </w:drawing>
       </w:r>
     </w:p>
     <w:p>
@@ -2445,16 +4357,191 @@
           <w:sz w:val="32"/>
         </w:rPr>
       </w:pPr>
-    </w:p>
-    <w:p>
-      <w:pPr>
-        <w:pStyle w:val="a"/>
-        <w:numPr>
-          <w:ilvl w:val="0"/>
-          <w:numId w:val="0"/>
-        </w:numPr>
-        <w:ind w:left="432"/>
-        <w:jc w:val="both"/>
+      <w:r>
+        <w:rPr>
+          <w:rStyle w:val="10"/>
+          <w:noProof/>
+          <w:sz w:val="28"/>
+        </w:rPr>
+        <mc:AlternateContent>
+          <mc:Choice Requires="wps">
+            <w:drawing>
+              <wp:anchor distT="45720" distB="45720" distL="114300" distR="114300" simplePos="0" relativeHeight="251663360" behindDoc="0" locked="0" layoutInCell="1" allowOverlap="1" wp14:anchorId="7042C696" wp14:editId="12A5305E">
+                <wp:simplePos x="0" y="0"/>
+                <wp:positionH relativeFrom="page">
+                  <wp:align>center</wp:align>
+                </wp:positionH>
+                <wp:positionV relativeFrom="paragraph">
+                  <wp:posOffset>158750</wp:posOffset>
+                </wp:positionV>
+                <wp:extent cx="3476625" cy="1404620"/>
+                <wp:effectExtent l="0" t="0" r="28575" b="10160"/>
+                <wp:wrapSquare wrapText="bothSides"/>
+                <wp:docPr id="5" name="Надпись 2"/>
+                <wp:cNvGraphicFramePr>
+                  <a:graphicFrameLocks xmlns:a="http://schemas.openxmlformats.org/drawingml/2006/main"/>
+                </wp:cNvGraphicFramePr>
+                <a:graphic xmlns:a="http://schemas.openxmlformats.org/drawingml/2006/main">
+                  <a:graphicData uri="http://schemas.microsoft.com/office/word/2010/wordprocessingShape">
+                    <wps:wsp>
+                      <wps:cNvSpPr txBox="1">
+                        <a:spLocks noChangeArrowheads="1"/>
+                      </wps:cNvSpPr>
+                      <wps:spPr bwMode="auto">
+                        <a:xfrm>
+                          <a:off x="0" y="0"/>
+                          <a:ext cx="3476625" cy="1404620"/>
+                        </a:xfrm>
+                        <a:prstGeom prst="rect">
+                          <a:avLst/>
+                        </a:prstGeom>
+                        <a:solidFill>
+                          <a:srgbClr val="FFFFFF"/>
+                        </a:solidFill>
+                        <a:ln w="9525">
+                          <a:solidFill>
+                            <a:schemeClr val="bg1"/>
+                          </a:solidFill>
+                          <a:miter lim="800000"/>
+                          <a:headEnd/>
+                          <a:tailEnd/>
+                        </a:ln>
+                      </wps:spPr>
+                      <wps:txbx>
+                        <w:txbxContent>
+                          <w:p>
+                            <w:pPr>
+                              <w:rPr>
+                                <w:rFonts w:ascii="Times New Roman" w:hAnsi="Times New Roman"/>
+                                <w:i/>
+                                <w:sz w:val="24"/>
+                              </w:rPr>
+                            </w:pPr>
+                            <w:r>
+                              <w:rPr>
+                                <w:rFonts w:ascii="Times New Roman" w:hAnsi="Times New Roman"/>
+                                <w:i/>
+                                <w:sz w:val="24"/>
+                              </w:rPr>
+                              <w:t>Р</w:t>
+                            </w:r>
+                            <w:r>
+                              <w:rPr>
+                                <w:rFonts w:ascii="Times New Roman" w:hAnsi="Times New Roman"/>
+                                <w:i/>
+                                <w:sz w:val="24"/>
+                              </w:rPr>
+                              <w:t>исунок 7</w:t>
+                            </w:r>
+                            <w:r>
+                              <w:rPr>
+                                <w:rFonts w:ascii="Times New Roman" w:hAnsi="Times New Roman"/>
+                                <w:i/>
+                                <w:sz w:val="24"/>
+                              </w:rPr>
+                              <w:t xml:space="preserve"> – </w:t>
+                            </w:r>
+                            <w:r>
+                              <w:rPr>
+                                <w:rFonts w:ascii="Times New Roman" w:hAnsi="Times New Roman"/>
+                                <w:i/>
+                                <w:sz w:val="24"/>
+                              </w:rPr>
+                              <w:t>Завершенная картинка</w:t>
+                            </w:r>
+                            <w:r>
+                              <w:rPr>
+                                <w:rFonts w:ascii="Times New Roman" w:hAnsi="Times New Roman"/>
+                                <w:i/>
+                                <w:sz w:val="24"/>
+                              </w:rPr>
+                              <w:t xml:space="preserve"> «Виселица»</w:t>
+                            </w:r>
+                          </w:p>
+                        </w:txbxContent>
+                      </wps:txbx>
+                      <wps:bodyPr rot="0" vert="horz" wrap="square" lIns="91440" tIns="45720" rIns="91440" bIns="45720" anchor="t" anchorCtr="0">
+                        <a:spAutoFit/>
+                      </wps:bodyPr>
+                    </wps:wsp>
+                  </a:graphicData>
+                </a:graphic>
+                <wp14:sizeRelH relativeFrom="margin">
+                  <wp14:pctWidth>0</wp14:pctWidth>
+                </wp14:sizeRelH>
+                <wp14:sizeRelV relativeFrom="margin">
+                  <wp14:pctHeight>20000</wp14:pctHeight>
+                </wp14:sizeRelV>
+              </wp:anchor>
+            </w:drawing>
+          </mc:Choice>
+          <mc:Fallback>
+            <w:pict>
+              <v:shape w14:anchorId="7042C696" id="_x0000_s1031" type="#_x0000_t202" style="position:absolute;left:0;text-align:left;margin-left:0;margin-top:12.5pt;width:273.75pt;height:110.6pt;z-index:251663360;visibility:visible;mso-wrap-style:square;mso-width-percent:0;mso-height-percent:200;mso-wrap-distance-left:9pt;mso-wrap-distance-top:3.6pt;mso-wrap-distance-right:9pt;mso-wrap-distance-bottom:3.6pt;mso-position-horizontal:center;mso-position-horizontal-relative:page;mso-position-vertical:absolute;mso-position-vertical-relative:text;mso-width-percent:0;mso-height-percent:200;mso-width-relative:margin;mso-height-relative:margin;v-text-anchor:top" o:gfxdata="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" strokecolor="white [3212]">
+                <v:textbox style="mso-fit-shape-to-text:t">
+                  <w:txbxContent>
+                    <w:p>
+                      <w:pPr>
+                        <w:rPr>
+                          <w:rFonts w:ascii="Times New Roman" w:hAnsi="Times New Roman"/>
+                          <w:i/>
+                          <w:sz w:val="24"/>
+                        </w:rPr>
+                      </w:pPr>
+                      <w:r>
+                        <w:rPr>
+                          <w:rFonts w:ascii="Times New Roman" w:hAnsi="Times New Roman"/>
+                          <w:i/>
+                          <w:sz w:val="24"/>
+                        </w:rPr>
+                        <w:t>Р</w:t>
+                      </w:r>
+                      <w:r>
+                        <w:rPr>
+                          <w:rFonts w:ascii="Times New Roman" w:hAnsi="Times New Roman"/>
+                          <w:i/>
+                          <w:sz w:val="24"/>
+                        </w:rPr>
+                        <w:t>исунок 7</w:t>
+                      </w:r>
+                      <w:r>
+                        <w:rPr>
+                          <w:rFonts w:ascii="Times New Roman" w:hAnsi="Times New Roman"/>
+                          <w:i/>
+                          <w:sz w:val="24"/>
+                        </w:rPr>
+                        <w:t xml:space="preserve"> – </w:t>
+                      </w:r>
+                      <w:r>
+                        <w:rPr>
+                          <w:rFonts w:ascii="Times New Roman" w:hAnsi="Times New Roman"/>
+                          <w:i/>
+                          <w:sz w:val="24"/>
+                        </w:rPr>
+                        <w:t>Завершенная картинка</w:t>
+                      </w:r>
+                      <w:r>
+                        <w:rPr>
+                          <w:rFonts w:ascii="Times New Roman" w:hAnsi="Times New Roman"/>
+                          <w:i/>
+                          <w:sz w:val="24"/>
+                        </w:rPr>
+                        <w:t xml:space="preserve"> «Виселица»</w:t>
+                      </w:r>
+                    </w:p>
+                  </w:txbxContent>
+                </v:textbox>
+                <w10:wrap type="square" anchorx="page"/>
+              </v:shape>
+            </w:pict>
+          </mc:Fallback>
+        </mc:AlternateContent>
+      </w:r>
+    </w:p>
+    <w:p>
+      <w:pPr>
+        <w:pStyle w:val="af0"/>
+        <w:ind w:firstLine="0"/>
         <w:rPr>
           <w:rStyle w:val="FontStyle11"/>
           <w:rFonts w:ascii="Arial" w:hAnsi="Arial"/>
@@ -2505,27 +4592,525 @@
     </w:p>
     <w:p>
       <w:pPr>
-        <w:pStyle w:val="a"/>
-        <w:numPr>
-          <w:ilvl w:val="0"/>
-          <w:numId w:val="0"/>
-        </w:numPr>
-        <w:jc w:val="both"/>
+        <w:pStyle w:val="a0"/>
+        <w:rPr>
+          <w:rStyle w:val="FontStyle11"/>
+          <w:rFonts w:ascii="Arial" w:hAnsi="Arial"/>
+          <w:sz w:val="28"/>
+        </w:rPr>
+      </w:pPr>
+      <w:r>
+        <w:rPr>
+          <w:rStyle w:val="FontStyle11"/>
+          <w:rFonts w:ascii="Arial" w:hAnsi="Arial"/>
+          <w:sz w:val="28"/>
+        </w:rPr>
+        <w:t>Описание</w:t>
+      </w:r>
+    </w:p>
+    <w:p>
+      <w:pPr>
+        <w:pStyle w:val="af0"/>
+        <w:rPr>
+          <w:rStyle w:val="FontStyle11"/>
+          <w:sz w:val="28"/>
+        </w:rPr>
+      </w:pPr>
+      <w:r>
+        <w:rPr>
+          <w:rStyle w:val="FontStyle11"/>
+          <w:sz w:val="28"/>
+        </w:rPr>
+        <w:t xml:space="preserve">В этой игре на странице выводится отрывок текста, в котором </w:t>
+      </w:r>
+      <w:r>
+        <w:rPr>
+          <w:rStyle w:val="FontStyle11"/>
+          <w:sz w:val="28"/>
+        </w:rPr>
+        <w:t>заменены три слова</w:t>
+      </w:r>
+      <w:r>
+        <w:rPr>
+          <w:rStyle w:val="FontStyle11"/>
+          <w:sz w:val="28"/>
+        </w:rPr>
+        <w:t>.</w:t>
+      </w:r>
+      <w:r>
+        <w:rPr>
+          <w:rStyle w:val="FontStyle11"/>
+          <w:sz w:val="28"/>
+        </w:rPr>
+        <w:t xml:space="preserve"> Задача состоит в том, чтобы найти эти «неподходящие» слова.</w:t>
+      </w:r>
+      <w:r>
+        <w:rPr>
+          <w:rStyle w:val="FontStyle11"/>
+          <w:sz w:val="28"/>
+        </w:rPr>
+        <w:t xml:space="preserve">  </w:t>
+      </w:r>
+    </w:p>
+    <w:p>
+      <w:pPr>
+        <w:pStyle w:val="a0"/>
+        <w:rPr>
+          <w:rStyle w:val="FontStyle11"/>
+          <w:rFonts w:ascii="Arial" w:hAnsi="Arial"/>
+          <w:sz w:val="28"/>
+        </w:rPr>
+      </w:pPr>
+      <w:r>
+        <w:rPr>
+          <w:rStyle w:val="FontStyle11"/>
+          <w:rFonts w:ascii="Arial" w:hAnsi="Arial"/>
+          <w:sz w:val="28"/>
+        </w:rPr>
+        <w:t>Логическая структура</w:t>
+      </w:r>
+    </w:p>
+    <w:p>
+      <w:pPr>
+        <w:pStyle w:val="af0"/>
+        <w:rPr>
+          <w:rStyle w:val="FontStyle11"/>
+          <w:sz w:val="28"/>
+        </w:rPr>
+      </w:pPr>
+      <w:r>
+        <w:rPr>
+          <w:rStyle w:val="FontStyle11"/>
+          <w:sz w:val="28"/>
+        </w:rPr>
+        <w:t>При запуске игры выбирается случайный отрывок текста из имеющегося набора.</w:t>
+      </w:r>
+    </w:p>
+    <w:p>
+      <w:pPr>
+        <w:pStyle w:val="af0"/>
+        <w:rPr>
+          <w:rStyle w:val="FontStyle11"/>
+          <w:sz w:val="28"/>
+        </w:rPr>
+      </w:pPr>
+      <w:r>
+        <w:rPr>
+          <w:rStyle w:val="FontStyle11"/>
+          <w:sz w:val="28"/>
+        </w:rPr>
+        <w:t>Для выделения частей текста</w:t>
+      </w:r>
+      <w:r>
+        <w:rPr>
+          <w:rStyle w:val="FontStyle11"/>
+          <w:sz w:val="28"/>
+        </w:rPr>
+        <w:t xml:space="preserve"> необходимо зажать левую клавишу мыши, провести до конца предполагаемого выделения и отпустить клавишу. После этого выделенный кусок будет иметь желтый фон.</w:t>
+      </w:r>
+    </w:p>
+    <w:p>
+      <w:pPr>
+        <w:pStyle w:val="af0"/>
+        <w:rPr>
+          <w:rStyle w:val="FontStyle11"/>
+          <w:sz w:val="28"/>
+        </w:rPr>
+      </w:pPr>
+      <w:r>
+        <w:rPr>
+          <w:rStyle w:val="FontStyle11"/>
+          <w:sz w:val="28"/>
+        </w:rPr>
+        <w:t>Редактировать уже созданные области выделения нельзя. Есть возможность очистить все выделения кнопкой «Очистить» внизу. Также нельзя при создании новой области выделения переходить на следующую строку и включать уже имеющиеся области.</w:t>
+      </w:r>
+    </w:p>
+    <w:p>
+      <w:pPr>
+        <w:pStyle w:val="af0"/>
+        <w:rPr>
+          <w:rStyle w:val="FontStyle11"/>
+          <w:sz w:val="28"/>
+        </w:rPr>
+      </w:pPr>
+      <w:r>
+        <w:rPr>
+          <w:rStyle w:val="FontStyle11"/>
+          <w:sz w:val="28"/>
+        </w:rPr>
+        <w:t xml:space="preserve">При нажатии кнопки «Проверить» </w:t>
+      </w:r>
+      <w:r>
+        <w:rPr>
+          <w:rStyle w:val="FontStyle11"/>
+          <w:sz w:val="28"/>
+        </w:rPr>
+        <w:t xml:space="preserve">правильные области выделения </w:t>
+      </w:r>
+      <w:r>
+        <w:rPr>
+          <w:rStyle w:val="FontStyle11"/>
+          <w:sz w:val="28"/>
+        </w:rPr>
+        <w:t>будут иметь зеленый фон, а неправильные - красный</w:t>
+      </w:r>
+      <w:r>
+        <w:rPr>
+          <w:rStyle w:val="FontStyle11"/>
+          <w:sz w:val="28"/>
+        </w:rPr>
+        <w:t>. В зависимости от выбранного пользователем уровня сложности отличается минимальное количество слов, которые должны быть отгаданы: «легкий» - 1 слово, «средний» - 2 слова и «</w:t>
+      </w:r>
+      <w:r>
+        <w:rPr>
+          <w:rStyle w:val="FontStyle11"/>
+          <w:sz w:val="28"/>
+        </w:rPr>
+        <w:t>тяжелый» - 3 слова (все).</w:t>
+      </w:r>
+    </w:p>
+    <w:p>
+      <w:pPr>
+        <w:pStyle w:val="af0"/>
+        <w:rPr>
+          <w:rStyle w:val="FontStyle11"/>
+          <w:sz w:val="28"/>
+        </w:rPr>
+      </w:pPr>
+      <w:r>
+        <w:rPr>
+          <w:rStyle w:val="FontStyle11"/>
+          <w:sz w:val="28"/>
+        </w:rPr>
+        <w:t>При успешном завершении игры будет предложено попробовать заново, вернуться в меню или к первой игре.</w:t>
+      </w:r>
+    </w:p>
+    <w:p>
+      <w:pPr>
+        <w:pStyle w:val="af0"/>
+        <w:rPr>
+          <w:rStyle w:val="FontStyle11"/>
+          <w:sz w:val="28"/>
+        </w:rPr>
+      </w:pPr>
+      <w:r>
+        <w:rPr>
+          <w:rStyle w:val="FontStyle11"/>
+          <w:sz w:val="28"/>
+        </w:rPr>
+        <w:t>На рисунке 7 представлен результат игры.</w:t>
+      </w:r>
+    </w:p>
+    <w:p>
+      <w:pPr>
+        <w:pStyle w:val="af0"/>
+        <w:rPr>
+          <w:rStyle w:val="FontStyle11"/>
+          <w:sz w:val="28"/>
+        </w:rPr>
+      </w:pPr>
+      <w:r>
+        <w:rPr>
+          <w:rStyle w:val="FontStyle11"/>
+          <w:sz w:val="28"/>
+        </w:rPr>
+        <w:lastRenderedPageBreak/>
+        <w:drawing>
+          <wp:inline distT="0" distB="0" distL="0" distR="0" wp14:anchorId="3EA87F05" wp14:editId="30ED3A55">
+            <wp:extent cx="5425832" cy="4800600"/>
+            <wp:effectExtent l="0" t="0" r="3810" b="0"/>
+            <wp:docPr id="6" name="Рисунок 6"/>
+            <wp:cNvGraphicFramePr>
+              <a:graphicFrameLocks xmlns:a="http://schemas.openxmlformats.org/drawingml/2006/main" noChangeAspect="1"/>
+            </wp:cNvGraphicFramePr>
+            <a:graphic xmlns:a="http://schemas.openxmlformats.org/drawingml/2006/main">
+              <a:graphicData uri="http://schemas.openxmlformats.org/drawingml/2006/picture">
+                <pic:pic xmlns:pic="http://schemas.openxmlformats.org/drawingml/2006/picture">
+                  <pic:nvPicPr>
+                    <pic:cNvPr id="1" name=""/>
+                    <pic:cNvPicPr/>
+                  </pic:nvPicPr>
+                  <pic:blipFill>
+                    <a:blip r:embed="rId16"/>
+                    <a:stretch>
+                      <a:fillRect/>
+                    </a:stretch>
+                  </pic:blipFill>
+                  <pic:spPr>
+                    <a:xfrm>
+                      <a:off x="0" y="0"/>
+                      <a:ext cx="5432729" cy="4806703"/>
+                    </a:xfrm>
+                    <a:prstGeom prst="rect">
+                      <a:avLst/>
+                    </a:prstGeom>
+                  </pic:spPr>
+                </pic:pic>
+              </a:graphicData>
+            </a:graphic>
+          </wp:inline>
+        </w:drawing>
+      </w:r>
+    </w:p>
+    <w:p>
+      <w:pPr>
+        <w:pStyle w:val="af0"/>
         <w:rPr>
           <w:rStyle w:val="FontStyle11"/>
           <w:rFonts w:ascii="Arial" w:hAnsi="Arial"/>
           <w:sz w:val="32"/>
         </w:rPr>
       </w:pPr>
-    </w:p>
-    <w:p>
-      <w:pPr>
-        <w:pStyle w:val="a"/>
-        <w:numPr>
-          <w:ilvl w:val="0"/>
-          <w:numId w:val="0"/>
-        </w:numPr>
-        <w:jc w:val="both"/>
+      <w:r>
+        <w:rPr>
+          <w:rStyle w:val="10"/>
+          <w:noProof/>
+          <w:sz w:val="28"/>
+        </w:rPr>
+        <mc:AlternateContent>
+          <mc:Choice Requires="wps">
+            <w:drawing>
+              <wp:anchor distT="45720" distB="45720" distL="114300" distR="114300" simplePos="0" relativeHeight="251665408" behindDoc="0" locked="0" layoutInCell="1" allowOverlap="1" wp14:anchorId="284FE552" wp14:editId="2DAF84A9">
+                <wp:simplePos x="0" y="0"/>
+                <wp:positionH relativeFrom="margin">
+                  <wp:posOffset>825500</wp:posOffset>
+                </wp:positionH>
+                <wp:positionV relativeFrom="paragraph">
+                  <wp:posOffset>6350</wp:posOffset>
+                </wp:positionV>
+                <wp:extent cx="4705350" cy="1404620"/>
+                <wp:effectExtent l="0" t="0" r="19050" b="10160"/>
+                <wp:wrapSquare wrapText="bothSides"/>
+                <wp:docPr id="8" name="Надпись 2"/>
+                <wp:cNvGraphicFramePr>
+                  <a:graphicFrameLocks xmlns:a="http://schemas.openxmlformats.org/drawingml/2006/main"/>
+                </wp:cNvGraphicFramePr>
+                <a:graphic xmlns:a="http://schemas.openxmlformats.org/drawingml/2006/main">
+                  <a:graphicData uri="http://schemas.microsoft.com/office/word/2010/wordprocessingShape">
+                    <wps:wsp>
+                      <wps:cNvSpPr txBox="1">
+                        <a:spLocks noChangeArrowheads="1"/>
+                      </wps:cNvSpPr>
+                      <wps:spPr bwMode="auto">
+                        <a:xfrm>
+                          <a:off x="0" y="0"/>
+                          <a:ext cx="4705350" cy="1404620"/>
+                        </a:xfrm>
+                        <a:prstGeom prst="rect">
+                          <a:avLst/>
+                        </a:prstGeom>
+                        <a:solidFill>
+                          <a:srgbClr val="FFFFFF"/>
+                        </a:solidFill>
+                        <a:ln w="9525">
+                          <a:solidFill>
+                            <a:schemeClr val="bg1"/>
+                          </a:solidFill>
+                          <a:miter lim="800000"/>
+                          <a:headEnd/>
+                          <a:tailEnd/>
+                        </a:ln>
+                      </wps:spPr>
+                      <wps:txbx>
+                        <w:txbxContent>
+                          <w:p>
+                            <w:pPr>
+                              <w:rPr>
+                                <w:rFonts w:ascii="Times New Roman" w:hAnsi="Times New Roman"/>
+                                <w:i/>
+                                <w:sz w:val="24"/>
+                              </w:rPr>
+                            </w:pPr>
+                            <w:r>
+                              <w:rPr>
+                                <w:rFonts w:ascii="Times New Roman" w:hAnsi="Times New Roman"/>
+                                <w:i/>
+                                <w:sz w:val="24"/>
+                              </w:rPr>
+                              <w:t>Р</w:t>
+                            </w:r>
+                            <w:r>
+                              <w:rPr>
+                                <w:rFonts w:ascii="Times New Roman" w:hAnsi="Times New Roman"/>
+                                <w:i/>
+                                <w:sz w:val="24"/>
+                              </w:rPr>
+                              <w:t xml:space="preserve">исунок </w:t>
+                            </w:r>
+                            <w:r>
+                              <w:rPr>
+                                <w:rFonts w:ascii="Times New Roman" w:hAnsi="Times New Roman"/>
+                                <w:i/>
+                                <w:sz w:val="24"/>
+                              </w:rPr>
+                              <w:t>8</w:t>
+                            </w:r>
+                            <w:r>
+                              <w:rPr>
+                                <w:rFonts w:ascii="Times New Roman" w:hAnsi="Times New Roman"/>
+                                <w:i/>
+                                <w:sz w:val="24"/>
+                              </w:rPr>
+                              <w:t xml:space="preserve"> – </w:t>
+                            </w:r>
+                            <w:r>
+                              <w:rPr>
+                                <w:rFonts w:ascii="Times New Roman" w:hAnsi="Times New Roman"/>
+                                <w:i/>
+                                <w:sz w:val="24"/>
+                              </w:rPr>
+                              <w:t>Вариант завершения игры</w:t>
+                            </w:r>
+                            <w:r>
+                              <w:rPr>
+                                <w:rFonts w:ascii="Times New Roman" w:hAnsi="Times New Roman"/>
+                                <w:i/>
+                                <w:sz w:val="24"/>
+                              </w:rPr>
+                              <w:t xml:space="preserve"> «</w:t>
+                            </w:r>
+                            <w:r>
+                              <w:rPr>
+                                <w:rFonts w:ascii="Times New Roman" w:hAnsi="Times New Roman"/>
+                                <w:i/>
+                                <w:sz w:val="24"/>
+                              </w:rPr>
+                              <w:t>Найди неподходящие слова</w:t>
+                            </w:r>
+                            <w:r>
+                              <w:rPr>
+                                <w:rFonts w:ascii="Times New Roman" w:hAnsi="Times New Roman"/>
+                                <w:i/>
+                                <w:sz w:val="24"/>
+                              </w:rPr>
+                              <w:t>»</w:t>
+                            </w:r>
+                          </w:p>
+                        </w:txbxContent>
+                      </wps:txbx>
+                      <wps:bodyPr rot="0" vert="horz" wrap="square" lIns="91440" tIns="45720" rIns="91440" bIns="45720" anchor="t" anchorCtr="0">
+                        <a:spAutoFit/>
+                      </wps:bodyPr>
+                    </wps:wsp>
+                  </a:graphicData>
+                </a:graphic>
+                <wp14:sizeRelH relativeFrom="margin">
+                  <wp14:pctWidth>0</wp14:pctWidth>
+                </wp14:sizeRelH>
+                <wp14:sizeRelV relativeFrom="margin">
+                  <wp14:pctHeight>20000</wp14:pctHeight>
+                </wp14:sizeRelV>
+              </wp:anchor>
+            </w:drawing>
+          </mc:Choice>
+          <mc:Fallback>
+            <w:pict>
+              <v:shape w14:anchorId="284FE552" id="_x0000_s1032" type="#_x0000_t202" style="position:absolute;left:0;text-align:left;margin-left:65pt;margin-top:.5pt;width:370.5pt;height:110.6pt;z-index:251665408;visibility:visible;mso-wrap-style:square;mso-width-percent:0;mso-height-percent:200;mso-wrap-distance-left:9pt;mso-wrap-distance-top:3.6pt;mso-wrap-distance-right:9pt;mso-wrap-distance-bottom:3.6pt;mso-position-horizontal:absolute;mso-position-horizontal-relative:margin;mso-position-vertical:absolute;mso-position-vertical-relative:text;mso-width-percent:0;mso-height-percent:200;mso-width-relative:margin;mso-height-relative:margin;v-text-anchor:top" o:gfxdata="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" strokecolor="white [3212]">
+                <v:textbox style="mso-fit-shape-to-text:t">
+                  <w:txbxContent>
+                    <w:p>
+                      <w:pPr>
+                        <w:rPr>
+                          <w:rFonts w:ascii="Times New Roman" w:hAnsi="Times New Roman"/>
+                          <w:i/>
+                          <w:sz w:val="24"/>
+                        </w:rPr>
+                      </w:pPr>
+                      <w:r>
+                        <w:rPr>
+                          <w:rFonts w:ascii="Times New Roman" w:hAnsi="Times New Roman"/>
+                          <w:i/>
+                          <w:sz w:val="24"/>
+                        </w:rPr>
+                        <w:t>Р</w:t>
+                      </w:r>
+                      <w:r>
+                        <w:rPr>
+                          <w:rFonts w:ascii="Times New Roman" w:hAnsi="Times New Roman"/>
+                          <w:i/>
+                          <w:sz w:val="24"/>
+                        </w:rPr>
+                        <w:t xml:space="preserve">исунок </w:t>
+                      </w:r>
+                      <w:r>
+                        <w:rPr>
+                          <w:rFonts w:ascii="Times New Roman" w:hAnsi="Times New Roman"/>
+                          <w:i/>
+                          <w:sz w:val="24"/>
+                        </w:rPr>
+                        <w:t>8</w:t>
+                      </w:r>
+                      <w:r>
+                        <w:rPr>
+                          <w:rFonts w:ascii="Times New Roman" w:hAnsi="Times New Roman"/>
+                          <w:i/>
+                          <w:sz w:val="24"/>
+                        </w:rPr>
+                        <w:t xml:space="preserve"> – </w:t>
+                      </w:r>
+                      <w:r>
+                        <w:rPr>
+                          <w:rFonts w:ascii="Times New Roman" w:hAnsi="Times New Roman"/>
+                          <w:i/>
+                          <w:sz w:val="24"/>
+                        </w:rPr>
+                        <w:t>Вариант завершения игры</w:t>
+                      </w:r>
+                      <w:r>
+                        <w:rPr>
+                          <w:rFonts w:ascii="Times New Roman" w:hAnsi="Times New Roman"/>
+                          <w:i/>
+                          <w:sz w:val="24"/>
+                        </w:rPr>
+                        <w:t xml:space="preserve"> «</w:t>
+                      </w:r>
+                      <w:r>
+                        <w:rPr>
+                          <w:rFonts w:ascii="Times New Roman" w:hAnsi="Times New Roman"/>
+                          <w:i/>
+                          <w:sz w:val="24"/>
+                        </w:rPr>
+                        <w:t>Найди неподходящие слова</w:t>
+                      </w:r>
+                      <w:r>
+                        <w:rPr>
+                          <w:rFonts w:ascii="Times New Roman" w:hAnsi="Times New Roman"/>
+                          <w:i/>
+                          <w:sz w:val="24"/>
+                        </w:rPr>
+                        <w:t>»</w:t>
+                      </w:r>
+                    </w:p>
+                  </w:txbxContent>
+                </v:textbox>
+                <w10:wrap type="square" anchorx="margin"/>
+              </v:shape>
+            </w:pict>
+          </mc:Fallback>
+        </mc:AlternateContent>
+      </w:r>
+      <w:r>
+        <w:rPr>
+          <w:rStyle w:val="FontStyle11"/>
+          <w:rFonts w:ascii="Arial" w:hAnsi="Arial"/>
+          <w:sz w:val="32"/>
+        </w:rPr>
+        <w:t xml:space="preserve"> </w:t>
+      </w:r>
+    </w:p>
+    <w:p>
+      <w:pPr>
+        <w:pStyle w:val="af0"/>
+        <w:rPr>
+          <w:rStyle w:val="FontStyle11"/>
+          <w:rFonts w:ascii="Arial" w:hAnsi="Arial"/>
+          <w:sz w:val="32"/>
+        </w:rPr>
+      </w:pPr>
+    </w:p>
+    <w:p>
+      <w:pPr>
+        <w:pStyle w:val="af0"/>
         <w:rPr>
           <w:rStyle w:val="FontStyle11"/>
           <w:rFonts w:ascii="Arial" w:hAnsi="Arial"/>
@@ -2560,13 +5145,42 @@
     </w:p>
     <w:p>
       <w:pPr>
+        <w:pStyle w:val="af0"/>
+        <w:rPr>
+          <w:rStyle w:val="FontStyle11"/>
+          <w:sz w:val="28"/>
+        </w:rPr>
+      </w:pPr>
+      <w:r>
+        <w:rPr>
+          <w:rStyle w:val="FontStyle11"/>
+          <w:sz w:val="28"/>
+        </w:rPr>
+        <w:t xml:space="preserve">В ходе данной работы были выбраны или придуманы три игры («Цвета», «Виселица», «Найди неподходящие слова», связанные с взаимодействием со словами, реализовано </w:t>
+      </w:r>
+      <w:r>
+        <w:rPr>
+          <w:rStyle w:val="FontStyle11"/>
+          <w:sz w:val="28"/>
+        </w:rPr>
+        <w:t>клиентское веб-</w:t>
+      </w:r>
+      <w:r>
+        <w:rPr>
+          <w:rStyle w:val="FontStyle11"/>
+          <w:sz w:val="28"/>
+        </w:rPr>
+        <w:t>приложение, содержащее эти три игры, с возможностью авторизации и рейтингом игроков.</w:t>
+      </w:r>
+    </w:p>
+    <w:p>
+      <w:pPr>
         <w:pStyle w:val="af2"/>
+        <w:numPr>
+          <w:ilvl w:val="0"/>
+          <w:numId w:val="5"/>
+        </w:numPr>
         <w:jc w:val="both"/>
-      </w:pPr>
-    </w:p>
-    <w:p>
-      <w:pPr>
-        <w:pStyle w:val="af2"/>
         <w:rPr>
           <w:rStyle w:val="FontStyle11"/>
           <w:rFonts w:ascii="Arial" w:hAnsi="Arial"/>
@@ -2760,7 +5374,7 @@
             <w:rFonts w:ascii="Times New Roman" w:hAnsi="Times New Roman"/>
             <w:noProof/>
           </w:rPr>
-          <w:t>6</w:t>
+          <w:t>16</w:t>
         </w:r>
         <w:r>
           <w:rPr>
@@ -2805,28 +5419,49 @@
         <w:docPartUnique/>
       </w:docPartObj>
     </w:sdtPr>
+    <w:sdtEndPr>
+      <w:rPr>
+        <w:rFonts w:ascii="Times New Roman" w:hAnsi="Times New Roman"/>
+      </w:rPr>
+    </w:sdtEndPr>
     <w:sdtContent>
       <w:p>
         <w:pPr>
           <w:pStyle w:val="afb"/>
           <w:jc w:val="right"/>
+          <w:rPr>
+            <w:rFonts w:ascii="Times New Roman" w:hAnsi="Times New Roman"/>
+          </w:rPr>
         </w:pPr>
         <w:r>
+          <w:rPr>
+            <w:rFonts w:ascii="Times New Roman" w:hAnsi="Times New Roman"/>
+          </w:rPr>
           <w:fldChar w:fldCharType="begin"/>
         </w:r>
         <w:r>
+          <w:rPr>
+            <w:rFonts w:ascii="Times New Roman" w:hAnsi="Times New Roman"/>
+          </w:rPr>
           <w:instrText>PAGE   \* MERGEFORMAT</w:instrText>
         </w:r>
         <w:r>
+          <w:rPr>
+            <w:rFonts w:ascii="Times New Roman" w:hAnsi="Times New Roman"/>
+          </w:rPr>
           <w:fldChar w:fldCharType="separate"/>
         </w:r>
         <w:r>
           <w:rPr>
+            <w:rFonts w:ascii="Times New Roman" w:hAnsi="Times New Roman"/>
             <w:noProof/>
           </w:rPr>
-          <w:t>4</w:t>
+          <w:t>5</w:t>
         </w:r>
         <w:r>
+          <w:rPr>
+            <w:rFonts w:ascii="Times New Roman" w:hAnsi="Times New Roman"/>
+          </w:rPr>
           <w:fldChar w:fldCharType="end"/>
         </w:r>
       </w:p>
@@ -3256,6 +5891,119 @@
     </w:lvl>
   </w:abstractNum>
   <w:abstractNum w:abstractNumId="4" w15:restartNumberingAfterBreak="0">
+    <w:nsid w:val="22CC2F06"/>
+    <w:multiLevelType w:val="hybridMultilevel"/>
+    <w:tmpl w:val="5CD4992E"/>
+    <w:lvl w:ilvl="0" w:tplc="04190001">
+      <w:start w:val="1"/>
+      <w:numFmt w:val="bullet"/>
+      <w:lvlText w:val=""/>
+      <w:lvlJc w:val="left"/>
+      <w:pPr>
+        <w:ind w:left="1429" w:hanging="360"/>
+      </w:pPr>
+      <w:rPr>
+        <w:rFonts w:ascii="Symbol" w:hAnsi="Symbol" w:hint="default"/>
+      </w:rPr>
+    </w:lvl>
+    <w:lvl w:ilvl="1" w:tplc="04190003" w:tentative="1">
+      <w:start w:val="1"/>
+      <w:numFmt w:val="bullet"/>
+      <w:lvlText w:val="o"/>
+      <w:lvlJc w:val="left"/>
+      <w:pPr>
+        <w:ind w:left="2149" w:hanging="360"/>
+      </w:pPr>
+      <w:rPr>
+        <w:rFonts w:ascii="Courier New" w:hAnsi="Courier New" w:cs="Courier New" w:hint="default"/>
+      </w:rPr>
+    </w:lvl>
+    <w:lvl w:ilvl="2" w:tplc="04190005" w:tentative="1">
+      <w:start w:val="1"/>
+      <w:numFmt w:val="bullet"/>
+      <w:lvlText w:val=""/>
+      <w:lvlJc w:val="left"/>
+      <w:pPr>
+        <w:ind w:left="2869" w:hanging="360"/>
+      </w:pPr>
+      <w:rPr>
+        <w:rFonts w:ascii="Wingdings" w:hAnsi="Wingdings" w:hint="default"/>
+      </w:rPr>
+    </w:lvl>
+    <w:lvl w:ilvl="3" w:tplc="04190001" w:tentative="1">
+      <w:start w:val="1"/>
+      <w:numFmt w:val="bullet"/>
+      <w:lvlText w:val=""/>
+      <w:lvlJc w:val="left"/>
+      <w:pPr>
+        <w:ind w:left="3589" w:hanging="360"/>
+      </w:pPr>
+      <w:rPr>
+        <w:rFonts w:ascii="Symbol" w:hAnsi="Symbol" w:hint="default"/>
+      </w:rPr>
+    </w:lvl>
+    <w:lvl w:ilvl="4" w:tplc="04190003" w:tentative="1">
+      <w:start w:val="1"/>
+      <w:numFmt w:val="bullet"/>
+      <w:lvlText w:val="o"/>
+      <w:lvlJc w:val="left"/>
+      <w:pPr>
+        <w:ind w:left="4309" w:hanging="360"/>
+      </w:pPr>
+      <w:rPr>
+        <w:rFonts w:ascii="Courier New" w:hAnsi="Courier New" w:cs="Courier New" w:hint="default"/>
+      </w:rPr>
+    </w:lvl>
+    <w:lvl w:ilvl="5" w:tplc="04190005" w:tentative="1">
+      <w:start w:val="1"/>
+      <w:numFmt w:val="bullet"/>
+      <w:lvlText w:val=""/>
+      <w:lvlJc w:val="left"/>
+      <w:pPr>
+        <w:ind w:left="5029" w:hanging="360"/>
+      </w:pPr>
+      <w:rPr>
+        <w:rFonts w:ascii="Wingdings" w:hAnsi="Wingdings" w:hint="default"/>
+      </w:rPr>
+    </w:lvl>
+    <w:lvl w:ilvl="6" w:tplc="04190001" w:tentative="1">
+      <w:start w:val="1"/>
+      <w:numFmt w:val="bullet"/>
+      <w:lvlText w:val=""/>
+      <w:lvlJc w:val="left"/>
+      <w:pPr>
+        <w:ind w:left="5749" w:hanging="360"/>
+      </w:pPr>
+      <w:rPr>
+        <w:rFonts w:ascii="Symbol" w:hAnsi="Symbol" w:hint="default"/>
+      </w:rPr>
+    </w:lvl>
+    <w:lvl w:ilvl="7" w:tplc="04190003" w:tentative="1">
+      <w:start w:val="1"/>
+      <w:numFmt w:val="bullet"/>
+      <w:lvlText w:val="o"/>
+      <w:lvlJc w:val="left"/>
+      <w:pPr>
+        <w:ind w:left="6469" w:hanging="360"/>
+      </w:pPr>
+      <w:rPr>
+        <w:rFonts w:ascii="Courier New" w:hAnsi="Courier New" w:cs="Courier New" w:hint="default"/>
+      </w:rPr>
+    </w:lvl>
+    <w:lvl w:ilvl="8" w:tplc="04190005" w:tentative="1">
+      <w:start w:val="1"/>
+      <w:numFmt w:val="bullet"/>
+      <w:lvlText w:val=""/>
+      <w:lvlJc w:val="left"/>
+      <w:pPr>
+        <w:ind w:left="7189" w:hanging="360"/>
+      </w:pPr>
+      <w:rPr>
+        <w:rFonts w:ascii="Wingdings" w:hAnsi="Wingdings" w:hint="default"/>
+      </w:rPr>
+    </w:lvl>
+  </w:abstractNum>
+  <w:abstractNum w:abstractNumId="5" w15:restartNumberingAfterBreak="0">
     <w:nsid w:val="26721353"/>
     <w:multiLevelType w:val="hybridMultilevel"/>
     <w:tmpl w:val="7CE4A62A"/>
@@ -3344,7 +6092,7 @@
       </w:pPr>
     </w:lvl>
   </w:abstractNum>
-  <w:abstractNum w:abstractNumId="5" w15:restartNumberingAfterBreak="0">
+  <w:abstractNum w:abstractNumId="6" w15:restartNumberingAfterBreak="0">
     <w:nsid w:val="61BA6CE1"/>
     <w:multiLevelType w:val="multilevel"/>
     <w:tmpl w:val="93F25394"/>
@@ -3459,7 +6207,7 @@
       </w:rPr>
     </w:lvl>
   </w:abstractNum>
-  <w:abstractNum w:abstractNumId="6" w15:restartNumberingAfterBreak="0">
+  <w:abstractNum w:abstractNumId="7" w15:restartNumberingAfterBreak="0">
     <w:nsid w:val="67EC2562"/>
     <w:multiLevelType w:val="hybridMultilevel"/>
     <w:tmpl w:val="CCEC268C"/>
@@ -3545,7 +6293,7 @@
       </w:pPr>
     </w:lvl>
   </w:abstractNum>
-  <w:abstractNum w:abstractNumId="7" w15:restartNumberingAfterBreak="0">
+  <w:abstractNum w:abstractNumId="8" w15:restartNumberingAfterBreak="0">
     <w:nsid w:val="7F8F71AF"/>
     <w:multiLevelType w:val="multilevel"/>
     <w:tmpl w:val="04190025"/>
@@ -3635,7 +6383,7 @@
     </w:lvl>
   </w:abstractNum>
   <w:num w:numId="1">
-    <w:abstractNumId w:val="6"/>
+    <w:abstractNumId w:val="7"/>
   </w:num>
   <w:num w:numId="2">
     <w:abstractNumId w:val="3"/>
@@ -3650,18 +6398,21 @@
     <w:abstractNumId w:val="1"/>
   </w:num>
   <w:num w:numId="6">
-    <w:abstractNumId w:val="7"/>
+    <w:abstractNumId w:val="8"/>
   </w:num>
   <w:num w:numId="7">
-    <w:abstractNumId w:val="5"/>
+    <w:abstractNumId w:val="6"/>
   </w:num>
   <w:num w:numId="8">
-    <w:abstractNumId w:val="5"/>
+    <w:abstractNumId w:val="6"/>
     <w:lvlOverride w:ilvl="0">
       <w:startOverride w:val="1"/>
     </w:lvlOverride>
   </w:num>
   <w:num w:numId="9">
+    <w:abstractNumId w:val="5"/>
+  </w:num>
+  <w:num w:numId="10">
     <w:abstractNumId w:val="4"/>
   </w:num>
 </w:numbering>
@@ -4652,7 +7403,7 @@
     <w:basedOn w:val="1"/>
     <w:link w:val="af3"/>
     <w:qFormat/>
-    <w:rsid w:val="00F766AF"/>
+    <w:rsid w:val="00C01C7B"/>
     <w:pPr>
       <w:numPr>
         <w:numId w:val="0"/>
@@ -4729,12 +7480,13 @@
     <w:basedOn w:val="2"/>
     <w:link w:val="af5"/>
     <w:qFormat/>
-    <w:rsid w:val="00FB6085"/>
+    <w:rsid w:val="008D0CB4"/>
     <w:pPr>
       <w:numPr>
         <w:numId w:val="7"/>
       </w:numPr>
       <w:spacing w:before="120" w:after="120" w:line="360" w:lineRule="auto"/>
+      <w:ind w:left="0" w:firstLine="709"/>
     </w:pPr>
     <w:rPr>
       <w:rFonts w:ascii="Arial" w:hAnsi="Arial"/>
@@ -4790,7 +7542,7 @@
     <w:name w:val="Нумерованный подзаголовок Знак"/>
     <w:basedOn w:val="20"/>
     <w:link w:val="a0"/>
-    <w:rsid w:val="005A56E4"/>
+    <w:rsid w:val="008D0CB4"/>
     <w:rPr>
       <w:rFonts w:ascii="Arial" w:eastAsiaTheme="majorEastAsia" w:hAnsi="Arial" w:cstheme="majorBidi"/>
       <w:color w:val="2E74B5" w:themeColor="accent1" w:themeShade="BF"/>

</xml_diff>